<commit_message>
Fixing the data. 	deleted:    GiorgioZoppi_HotelRank_capstone_proposal.docx 	modified:   GiorgioZoppi_HotelRank_capstone_proposal_1.docx
</commit_message>
<xml_diff>
--- a/GiorgioZoppi_HotelRank_capstone_proposal_1.docx
+++ b/GiorgioZoppi_HotelRank_capstone_proposal_1.docx
@@ -138,7 +138,7 @@
           </mc:Choice>
           <mc:Fallback>
             <w:pict>
-              <v:group w14:anchorId="40DBB372" id="Gruppo 3" o:spid="_x0000_s1026" style="position:absolute;margin-left:34.5pt;margin-top:-95.15pt;width:13.35pt;height:10in;z-index:251658240;mso-position-horizontal-relative:page;mso-position-vertical-relative:margin" coordsize="2286,91440" o:gfxdata="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">
+              <v:group w14:anchorId="082F28DB" id="Gruppo 3" o:spid="_x0000_s1026" style="position:absolute;margin-left:34.5pt;margin-top:-95.15pt;width:13.35pt;height:10in;z-index:251658240;mso-position-horizontal-relative:page;mso-position-vertical-relative:margin" coordsize="2286,91440" o:gfxdata="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">
                 <v:rect id="Rectangle 115" o:spid="_x0000_s1027" style="position:absolute;width:2286;height:87820;visibility:visible;mso-wrap-style:square;v-text-anchor:middle" o:gfxdata="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" fillcolor="#e97132 [3205]" stroked="f" strokeweight="1pt"/>
                 <v:rect id="Rectangle 116" o:spid="_x0000_s1028" style="position:absolute;top:89154;width:2286;height:2286;visibility:visible;mso-wrap-style:square;v-text-anchor:middle" o:gfxdata="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" fillcolor="#156082 [3204]" stroked="f" strokeweight="1pt">
                   <o:lock v:ext="edit" aspectratio="t"/>
@@ -2960,14 +2960,6 @@
           <w:color w:val="0D0D0D"/>
           <w:shd w:val="clear" w:color="auto" w:fill="FFFFFF"/>
         </w:rPr>
-        <w:t xml:space="preserve"> using AI</w:t>
-      </w:r>
-      <w:r>
-        <w:rPr>
-          <w:rFonts w:cs="Calibri"/>
-          <w:color w:val="0D0D0D"/>
-          <w:shd w:val="clear" w:color="auto" w:fill="FFFFFF"/>
-        </w:rPr>
         <w:t>.</w:t>
       </w:r>
       <w:r>
@@ -3022,7 +3014,79 @@
           <w:b/>
           <w:bCs/>
         </w:rPr>
-        <w:t xml:space="preserve">Spa, </w:t>
+        <w:t>Spa</w:t>
+      </w:r>
+      <w:sdt>
+        <w:sdtPr>
+          <w:rPr>
+            <w:rFonts w:cs="Calibri"/>
+            <w:b/>
+            <w:bCs/>
+          </w:rPr>
+          <w:id w:val="1612699354"/>
+          <w:citation/>
+        </w:sdtPr>
+        <w:sdtContent>
+          <w:r>
+            <w:rPr>
+              <w:rFonts w:cs="Calibri"/>
+              <w:b/>
+              <w:bCs/>
+            </w:rPr>
+            <w:fldChar w:fldCharType="begin"/>
+          </w:r>
+          <w:r>
+            <w:rPr>
+              <w:rFonts w:cs="Calibri"/>
+              <w:b/>
+              <w:bCs/>
+              <w:lang w:val="en-US"/>
+            </w:rPr>
+            <w:instrText xml:space="preserve">CITATION Bla03 \l 1033 </w:instrText>
+          </w:r>
+          <w:r>
+            <w:rPr>
+              <w:rFonts w:cs="Calibri"/>
+              <w:b/>
+              <w:bCs/>
+            </w:rPr>
+            <w:fldChar w:fldCharType="separate"/>
+          </w:r>
+          <w:r>
+            <w:rPr>
+              <w:rFonts w:cs="Calibri"/>
+              <w:b/>
+              <w:bCs/>
+              <w:noProof/>
+              <w:lang w:val="en-US"/>
+            </w:rPr>
+            <w:t xml:space="preserve"> </w:t>
+          </w:r>
+          <w:r>
+            <w:rPr>
+              <w:rFonts w:cs="Calibri"/>
+              <w:noProof/>
+              <w:lang w:val="en-US"/>
+            </w:rPr>
+            <w:t>(Blasteness.com, 2023)</w:t>
+          </w:r>
+          <w:r>
+            <w:rPr>
+              <w:rFonts w:cs="Calibri"/>
+              <w:b/>
+              <w:bCs/>
+            </w:rPr>
+            <w:fldChar w:fldCharType="end"/>
+          </w:r>
+        </w:sdtContent>
+      </w:sdt>
+      <w:r>
+        <w:rPr>
+          <w:rFonts w:cs="Calibri"/>
+          <w:b/>
+          <w:bCs/>
+        </w:rPr>
+        <w:t xml:space="preserve">, </w:t>
       </w:r>
       <w:r>
         <w:rPr>
@@ -3042,7 +3106,7 @@
         <w:rPr>
           <w:rFonts w:cs="Calibri"/>
         </w:rPr>
-        <w:t>, that it has provided the anonymized data and its consent to use.</w:t>
+        <w:t>.</w:t>
       </w:r>
     </w:p>
     <w:p>
@@ -3184,19 +3248,40 @@
     <w:p>
       <w:pPr>
         <w:rPr>
+          <w:rFonts w:ascii="Cambria Math" w:hAnsi="Cambria Math"/>
+          <w:i/>
+        </w:rPr>
+      </w:pPr>
+      <m:oMath>
+        <m:r>
+          <w:rPr>
+            <w:rFonts w:ascii="Cambria Math" w:hAnsi="Cambria Math"/>
+          </w:rPr>
+          <m:t>HotelRank=w1*DemandScore+w2*CancellationScore+w3*ReputationScore</m:t>
+        </m:r>
+      </m:oMath>
+      <w:r>
+        <w:rPr>
           <w:rFonts w:eastAsiaTheme="minorEastAsia"/>
         </w:rPr>
-      </w:pPr>
-      <m:oMathPara>
-        <m:oMath>
-          <m:r>
-            <w:rPr>
-              <w:rFonts w:ascii="Cambria Math" w:hAnsi="Cambria Math"/>
-            </w:rPr>
-            <m:t>HotelRank=w1*DemandScore+w2*CancellationScore+w3*ReputationScore</m:t>
-          </m:r>
-        </m:oMath>
-      </m:oMathPara>
+        <w:t xml:space="preserve"> + </w:t>
+      </w:r>
+      <w:r>
+        <w:rPr>
+          <w:rFonts w:ascii="Cambria Math" w:hAnsi="Cambria Math"/>
+          <w:i/>
+        </w:rPr>
+        <w:t xml:space="preserve">w4 * </w:t>
+      </w:r>
+      <w:proofErr w:type="spellStart"/>
+      <w:r>
+        <w:rPr>
+          <w:rFonts w:ascii="Cambria Math" w:hAnsi="Cambria Math"/>
+          <w:i/>
+        </w:rPr>
+        <w:t>OptionalScore</w:t>
+      </w:r>
+      <w:proofErr w:type="spellEnd"/>
     </w:p>
     <w:p>
       <w:pPr>
@@ -3272,36 +3357,44 @@
         </w:rPr>
         <w:t xml:space="preserve"> </w:t>
       </w:r>
-    </w:p>
-    <w:p>
-      <w:pPr>
-        <w:rPr>
-          <w:rFonts w:eastAsiaTheme="minorEastAsia"/>
-          <w:u w:val="single"/>
-        </w:rPr>
-      </w:pPr>
-      <w:r>
-        <w:rPr>
-          <w:rFonts w:eastAsiaTheme="minorEastAsia"/>
-        </w:rPr>
-        <w:t xml:space="preserve">Once </w:t>
-      </w:r>
-      <w:proofErr w:type="spellStart"/>
       <w:r>
         <w:rPr>
           <w:rFonts w:eastAsiaTheme="minorEastAsia"/>
           <w:b/>
           <w:bCs/>
         </w:rPr>
-        <w:t>HotelRank</w:t>
-      </w:r>
-      <w:proofErr w:type="spellEnd"/>
+        <w:t xml:space="preserve"> </w:t>
+      </w:r>
+    </w:p>
+    <w:p>
+      <w:pPr>
+        <w:rPr>
+          <w:rFonts w:eastAsiaTheme="minorEastAsia"/>
+          <w:u w:val="single"/>
+        </w:rPr>
+      </w:pPr>
+      <w:r>
+        <w:rPr>
+          <w:rFonts w:eastAsiaTheme="minorEastAsia"/>
+        </w:rPr>
+        <w:t xml:space="preserve">Once </w:t>
+      </w:r>
+      <w:proofErr w:type="spellStart"/>
       <w:r>
         <w:rPr>
           <w:rFonts w:eastAsiaTheme="minorEastAsia"/>
           <w:b/>
           <w:bCs/>
         </w:rPr>
+        <w:t>HotelRank</w:t>
+      </w:r>
+      <w:proofErr w:type="spellEnd"/>
+      <w:r>
+        <w:rPr>
+          <w:rFonts w:eastAsiaTheme="minorEastAsia"/>
+          <w:b/>
+          <w:bCs/>
+        </w:rPr>
         <w:t xml:space="preserve"> </w:t>
       </w:r>
       <w:r>
@@ -3315,6 +3408,68 @@
           <w:rFonts w:eastAsiaTheme="minorEastAsia"/>
         </w:rPr>
         <w:t xml:space="preserve"> in Azure.</w:t>
+      </w:r>
+      <w:r>
+        <w:rPr>
+          <w:rFonts w:eastAsiaTheme="minorEastAsia"/>
+        </w:rPr>
+        <w:t xml:space="preserve"> We keep w4 </w:t>
+      </w:r>
+      <w:r>
+        <w:rPr>
+          <w:rFonts w:eastAsiaTheme="minorEastAsia"/>
+        </w:rPr>
+        <w:t>in this phase (equals to zero)</w:t>
+      </w:r>
+      <w:r>
+        <w:rPr>
+          <w:rFonts w:eastAsiaTheme="minorEastAsia"/>
+        </w:rPr>
+        <w:t xml:space="preserve"> to be able to adjust to further relevant options (</w:t>
+      </w:r>
+      <w:proofErr w:type="spellStart"/>
+      <w:r>
+        <w:rPr>
+          <w:rFonts w:eastAsiaTheme="minorEastAsia"/>
+        </w:rPr>
+        <w:t>i.e</w:t>
+      </w:r>
+      <w:proofErr w:type="spellEnd"/>
+      <w:r>
+        <w:rPr>
+          <w:rFonts w:eastAsiaTheme="minorEastAsia"/>
+        </w:rPr>
+        <w:t xml:space="preserve"> weather, events, room </w:t>
+      </w:r>
+      <w:r>
+        <w:rPr>
+          <w:rFonts w:eastAsiaTheme="minorEastAsia"/>
+        </w:rPr>
+        <w:t>comfort</w:t>
+      </w:r>
+      <w:r>
+        <w:rPr>
+          <w:rFonts w:eastAsiaTheme="minorEastAsia"/>
+        </w:rPr>
+        <w:t xml:space="preserve"> </w:t>
+      </w:r>
+      <w:r>
+        <w:rPr>
+          <w:rFonts w:eastAsiaTheme="minorEastAsia"/>
+        </w:rPr>
+        <w:t xml:space="preserve">rate, </w:t>
+      </w:r>
+      <w:r>
+        <w:rPr>
+          <w:rFonts w:eastAsiaTheme="minorEastAsia"/>
+        </w:rPr>
+        <w:t>etc).</w:t>
+      </w:r>
+      <w:r>
+        <w:rPr>
+          <w:rFonts w:eastAsiaTheme="minorEastAsia"/>
+        </w:rPr>
+        <w:t xml:space="preserve"> Later when we’ll have more knowledge on the dataset we can include also that part.</w:t>
       </w:r>
     </w:p>
     <w:p>
@@ -4811,7 +4966,7 @@
         <w:t xml:space="preserve">The hotel and client data will be kept confidential during all the analysis, cleaning, visualization and training report. Any data and study taken in consideration for learning the field will be cited in the report under Harvard guidelines and avoid plagiarism. The study on the tourism and hotel industry can give to local populations a good understanding of the cultural potential of the zone of interest </w:t>
       </w:r>
       <w:r>
-        <w:t xml:space="preserve">and in which period of the year they can organize fairs about local traditions and food. All the model developed will be put in production on Cloud and make available to </w:t>
+        <w:t xml:space="preserve">and in which period of the year they can organize fairs about local traditions and food. All the model developed will be put in production on Cloud, also </w:t>
       </w:r>
       <w:proofErr w:type="spellStart"/>
       <w:r>
@@ -4819,19 +4974,95 @@
           <w:b/>
           <w:bCs/>
         </w:rPr>
-        <w:t>Blastness</w:t>
+        <w:t>Blastnes</w:t>
+      </w:r>
+      <w:r>
+        <w:rPr>
+          <w:b/>
+          <w:bCs/>
+        </w:rPr>
+        <w:t>s</w:t>
       </w:r>
       <w:proofErr w:type="spellEnd"/>
-      <w:r>
-        <w:t xml:space="preserve"> for testing, also </w:t>
-      </w:r>
-      <w:proofErr w:type="spellStart"/>
-      <w:r>
-        <w:t>Blastness</w:t>
-      </w:r>
-      <w:proofErr w:type="spellEnd"/>
+      <w:sdt>
+        <w:sdtPr>
+          <w:rPr>
+            <w:b/>
+            <w:bCs/>
+          </w:rPr>
+          <w:id w:val="-486869416"/>
+          <w:citation/>
+        </w:sdtPr>
+        <w:sdtContent>
+          <w:r>
+            <w:rPr>
+              <w:b/>
+              <w:bCs/>
+            </w:rPr>
+            <w:fldChar w:fldCharType="begin"/>
+          </w:r>
+          <w:r>
+            <w:rPr>
+              <w:b/>
+              <w:bCs/>
+              <w:lang w:val="en-US"/>
+            </w:rPr>
+            <w:instrText xml:space="preserve"> CITATION Bla03 \l 1033 </w:instrText>
+          </w:r>
+          <w:r>
+            <w:rPr>
+              <w:b/>
+              <w:bCs/>
+            </w:rPr>
+            <w:fldChar w:fldCharType="separate"/>
+          </w:r>
+          <w:r>
+            <w:rPr>
+              <w:b/>
+              <w:bCs/>
+              <w:noProof/>
+              <w:lang w:val="en-US"/>
+            </w:rPr>
+            <w:t xml:space="preserve"> </w:t>
+          </w:r>
+          <w:r>
+            <w:rPr>
+              <w:noProof/>
+              <w:lang w:val="en-US"/>
+            </w:rPr>
+            <w:t>(Blasteness.com, 2023)</w:t>
+          </w:r>
+          <w:r>
+            <w:rPr>
+              <w:b/>
+              <w:bCs/>
+            </w:rPr>
+            <w:fldChar w:fldCharType="end"/>
+          </w:r>
+        </w:sdtContent>
+      </w:sdt>
       <w:r>
         <w:t xml:space="preserve"> will have the right to cite this work as joint effort.</w:t>
+      </w:r>
+      <w:r>
+        <w:t xml:space="preserve"> The repository data has been release with Creative Common License at </w:t>
+      </w:r>
+      <w:hyperlink r:id="rId9" w:history="1">
+        <w:r>
+          <w:rPr>
+            <w:rStyle w:val="Collegamentoipertestuale"/>
+          </w:rPr>
+          <w:t>https://github.com/CCT-Dublin/capstone-project-feb-2024-pt-giorgiozopp</w:t>
+        </w:r>
+        <w:r>
+          <w:rPr>
+            <w:rStyle w:val="Collegamentoipertestuale"/>
+          </w:rPr>
+          <w:t>i</w:t>
+        </w:r>
+      </w:hyperlink>
+      <w:r>
+        <w:t xml:space="preserve"> where you can find this report as well.</w:t>
       </w:r>
     </w:p>
     <w:p>
@@ -4948,7 +5179,6 @@
                 <w:pStyle w:val="Bibliografia"/>
                 <w:rPr>
                   <w:noProof/>
-                  <w:lang w:val="es-ES"/>
                 </w:rPr>
               </w:pPr>
               <w:r>
@@ -4962,16 +5192,63 @@
                   <w:i/>
                   <w:iCs/>
                   <w:noProof/>
-                  <w:lang w:val="es-ES"/>
                 </w:rPr>
                 <w:t>Forecasting</w:t>
               </w:r>
               <w:r>
                 <w:rPr>
                   <w:noProof/>
-                  <w:lang w:val="es-ES"/>
                 </w:rPr>
                 <w:t>, 21 August, p. 16.</w:t>
+              </w:r>
+            </w:p>
+            <w:p>
+              <w:pPr>
+                <w:pStyle w:val="Bibliografia"/>
+                <w:rPr>
+                  <w:noProof/>
+                </w:rPr>
+              </w:pPr>
+              <w:r>
+                <w:rPr>
+                  <w:noProof/>
+                </w:rPr>
+                <w:t xml:space="preserve">Blasteness.com, 2023. </w:t>
+              </w:r>
+              <w:r>
+                <w:rPr>
+                  <w:i/>
+                  <w:iCs/>
+                  <w:noProof/>
+                </w:rPr>
+                <w:t xml:space="preserve">Blastness - Growing your business. </w:t>
+              </w:r>
+              <w:r>
+                <w:rPr>
+                  <w:noProof/>
+                </w:rPr>
+                <w:t xml:space="preserve">[Online] </w:t>
+              </w:r>
+              <w:r>
+                <w:rPr>
+                  <w:noProof/>
+                </w:rPr>
+                <w:br/>
+                <w:t xml:space="preserve">Available at: </w:t>
+              </w:r>
+              <w:r>
+                <w:rPr>
+                  <w:noProof/>
+                  <w:u w:val="single"/>
+                </w:rPr>
+                <w:t>https://www.blastness.com/en/index</w:t>
+              </w:r>
+              <w:r>
+                <w:rPr>
+                  <w:noProof/>
+                </w:rPr>
+                <w:br/>
+                <w:t>[Accessed 26 03 2024].</w:t>
               </w:r>
             </w:p>
             <w:p>
@@ -5030,7 +5307,7 @@
                   <w:noProof/>
                   <w:lang w:val="es-ES"/>
                 </w:rPr>
-                <w:t>1 a cura di Varna, Bulgaria: Zangador Ltd..</w:t>
+                <w:t>1 ed. Varna, Bulgaria: Zangador Ltd..</w:t>
               </w:r>
             </w:p>
             <w:p>
@@ -5101,7 +5378,6 @@
                 <w:pStyle w:val="Bibliografia"/>
                 <w:rPr>
                   <w:noProof/>
-                  <w:lang w:val="it-IT"/>
                 </w:rPr>
               </w:pPr>
               <w:r>
@@ -5115,14 +5391,12 @@
                   <w:i/>
                   <w:iCs/>
                   <w:noProof/>
-                  <w:lang w:val="it-IT"/>
                 </w:rPr>
                 <w:t>Tourism Review</w:t>
               </w:r>
               <w:r>
                 <w:rPr>
                   <w:noProof/>
-                  <w:lang w:val="it-IT"/>
                 </w:rPr>
                 <w:t>, 17 3, pp. 1387-1413.</w:t>
               </w:r>
@@ -6989,7 +7263,7 @@
     <b:MonthAccessed>03</b:MonthAccessed>
     <b:DayAccessed>03</b:DayAccessed>
     <b:URL>https://www.agilealliance.org/scrumban</b:URL>
-    <b:RefOrder>7</b:RefOrder>
+    <b:RefOrder>8</b:RefOrder>
   </b:Source>
   <b:Source>
     <b:Tag>Nun191</b:Tag>
@@ -7019,13 +7293,30 @@
     <b:Pages>41-49</b:Pages>
     <b:Volume>22</b:Volume>
     <b:Issue>February</b:Issue>
+    <b:RefOrder>7</b:RefOrder>
+  </b:Source>
+  <b:Source>
+    <b:Tag>Bla03</b:Tag>
+    <b:SourceType>InternetSite</b:SourceType>
+    <b:Guid>{8C44E420-A7F6-4386-B4BB-E027F540318E}</b:Guid>
+    <b:Title>Blastness - Growing your business</b:Title>
+    <b:Year>2023</b:Year>
+    <b:Author>
+      <b:Author>
+        <b:Corporate>Blasteness.com</b:Corporate>
+      </b:Author>
+    </b:Author>
+    <b:YearAccessed>2024</b:YearAccessed>
+    <b:MonthAccessed>03</b:MonthAccessed>
+    <b:DayAccessed>26</b:DayAccessed>
+    <b:URL>https://www.blastness.com/en/index</b:URL>
     <b:RefOrder>6</b:RefOrder>
   </b:Source>
 </b:Sources>
 </file>
 
 <file path=customXml/itemProps1.xml><?xml version="1.0" encoding="utf-8"?>
-<ds:datastoreItem xmlns:ds="http://schemas.openxmlformats.org/officeDocument/2006/customXml" ds:itemID="{398D8302-E04E-4367-B511-FE8DFE2A59D5}">
+<ds:datastoreItem xmlns:ds="http://schemas.openxmlformats.org/officeDocument/2006/customXml" ds:itemID="{A9927D9A-DF40-495A-B2A1-C566269E5583}">
   <ds:schemaRefs>
     <ds:schemaRef ds:uri="http://schemas.openxmlformats.org/officeDocument/2006/bibliography"/>
   </ds:schemaRefs>

</xml_diff>

<commit_message>
Add classification 	modified:   GiorgioZoppi_HotelRank_capstone_proposal_1.docx
</commit_message>
<xml_diff>
--- a/GiorgioZoppi_HotelRank_capstone_proposal_1.docx
+++ b/GiorgioZoppi_HotelRank_capstone_proposal_1.docx
@@ -138,7 +138,7 @@
           </mc:Choice>
           <mc:Fallback>
             <w:pict>
-              <v:group w14:anchorId="182A798C" id="Gruppo 3" o:spid="_x0000_s1026" style="position:absolute;margin-left:34.5pt;margin-top:-95.15pt;width:13.35pt;height:10in;z-index:251658240;mso-position-horizontal-relative:page;mso-position-vertical-relative:margin" coordsize="2286,91440" o:gfxdata="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">
+              <v:group w14:anchorId="7919B0A8" id="Gruppo 3" o:spid="_x0000_s1026" style="position:absolute;margin-left:34.5pt;margin-top:-95.15pt;width:13.35pt;height:10in;z-index:251658240;mso-position-horizontal-relative:page;mso-position-vertical-relative:margin" coordsize="2286,91440" o:gfxdata="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">
                 <v:rect id="Rectangle 115" o:spid="_x0000_s1027" style="position:absolute;width:2286;height:87820;visibility:visible;mso-wrap-style:square;v-text-anchor:middle" o:gfxdata="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" fillcolor="#e97132 [3205]" stroked="f" strokeweight="1pt"/>
                 <v:rect id="Rectangle 116" o:spid="_x0000_s1028" style="position:absolute;top:89154;width:2286;height:2286;visibility:visible;mso-wrap-style:square;v-text-anchor:middle" o:gfxdata="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" fillcolor="#156082 [3204]" stroked="f" strokeweight="1pt">
                   <o:lock v:ext="edit" aspectratio="t"/>
@@ -4591,7 +4591,10 @@
               <w:t xml:space="preserve"> and perform the computation on the dataset</w:t>
             </w:r>
             <w:r>
-              <w:t>. Perform revenue predictions and visualize them.</w:t>
+              <w:t xml:space="preserve">. </w:t>
+            </w:r>
+            <w:r>
+              <w:t>Classification of the hotels using Hotel Rank.</w:t>
             </w:r>
           </w:p>
         </w:tc>

</xml_diff>

<commit_message>
Word reduction. 	modified:   GiorgioZoppi_HotelRank_capstone_proposal_1.docx
</commit_message>
<xml_diff>
--- a/GiorgioZoppi_HotelRank_capstone_proposal_1.docx
+++ b/GiorgioZoppi_HotelRank_capstone_proposal_1.docx
@@ -15,7 +15,7 @@
         <mc:AlternateContent>
           <mc:Choice Requires="wpg">
             <w:drawing>
-              <wp:anchor distT="0" distB="0" distL="114300" distR="114300" simplePos="0" relativeHeight="251658240" behindDoc="0" locked="0" layoutInCell="1" allowOverlap="1" wp14:anchorId="62B0CB5C" wp14:editId="2423F7DD">
+              <wp:anchor distT="0" distB="0" distL="114300" distR="114300" simplePos="0" relativeHeight="251656704" behindDoc="0" locked="0" layoutInCell="1" allowOverlap="1" wp14:anchorId="62B0CB5C" wp14:editId="2423F7DD">
                 <wp:simplePos x="0" y="0"/>
                 <wp:positionH relativeFrom="page">
                   <wp:posOffset>438150</wp:posOffset>
@@ -138,7 +138,7 @@
           </mc:Choice>
           <mc:Fallback>
             <w:pict>
-              <v:group w14:anchorId="7919B0A8" id="Gruppo 3" o:spid="_x0000_s1026" style="position:absolute;margin-left:34.5pt;margin-top:-95.15pt;width:13.35pt;height:10in;z-index:251658240;mso-position-horizontal-relative:page;mso-position-vertical-relative:margin" coordsize="2286,91440" o:gfxdata="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">
+              <v:group w14:anchorId="59926D0E" id="Gruppo 3" o:spid="_x0000_s1026" style="position:absolute;margin-left:34.5pt;margin-top:-95.15pt;width:13.35pt;height:10in;z-index:251658240;mso-position-horizontal-relative:page;mso-position-vertical-relative:margin" coordsize="2286,91440" o:gfxdata="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">
                 <v:rect id="Rectangle 115" o:spid="_x0000_s1027" style="position:absolute;width:2286;height:87820;visibility:visible;mso-wrap-style:square;v-text-anchor:middle" o:gfxdata="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" fillcolor="#e97132 [3205]" stroked="f" strokeweight="1pt"/>
                 <v:rect id="Rectangle 116" o:spid="_x0000_s1028" style="position:absolute;top:89154;width:2286;height:2286;visibility:visible;mso-wrap-style:square;v-text-anchor:middle" o:gfxdata="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" fillcolor="#156082 [3204]" stroked="f" strokeweight="1pt">
                   <o:lock v:ext="edit" aspectratio="t"/>
@@ -154,7 +154,7 @@
           <w:noProof/>
         </w:rPr>
         <w:drawing>
-          <wp:anchor distT="0" distB="0" distL="114300" distR="114300" simplePos="0" relativeHeight="251659264" behindDoc="0" locked="0" layoutInCell="1" allowOverlap="1" wp14:anchorId="33767F42" wp14:editId="49391D31">
+          <wp:anchor distT="0" distB="0" distL="114300" distR="114300" simplePos="0" relativeHeight="251658752" behindDoc="0" locked="0" layoutInCell="1" allowOverlap="1" wp14:anchorId="33767F42" wp14:editId="49391D31">
             <wp:simplePos x="0" y="0"/>
             <wp:positionH relativeFrom="margin">
               <wp:posOffset>4174490</wp:posOffset>
@@ -228,7 +228,7 @@
           <w:color w:val="4C94D8" w:themeColor="text2" w:themeTint="80"/>
         </w:rPr>
       </w:pPr>
-      <w:bookmarkStart w:id="0" w:name="_Toc162395250"/>
+      <w:bookmarkStart w:id="0" w:name="_Toc162397731"/>
       <w:proofErr w:type="spellStart"/>
       <w:r>
         <w:rPr>
@@ -245,7 +245,24 @@
           <w:color w:val="4C94D8" w:themeColor="text2" w:themeTint="80"/>
           <w:shd w:val="clear" w:color="auto" w:fill="FFFFFF"/>
         </w:rPr>
-        <w:t>: Elevating Revenue Performance Through Machine Learning and Deep Learning Techniques.</w:t>
+        <w:t xml:space="preserve">: Elevating Revenue </w:t>
+      </w:r>
+      <w:r>
+        <w:rPr>
+          <w:rFonts w:ascii="Segoe UI" w:hAnsi="Segoe UI" w:cs="Segoe UI"/>
+          <w:color w:val="4C94D8" w:themeColor="text2" w:themeTint="80"/>
+          <w:u w:val="single"/>
+          <w:shd w:val="clear" w:color="auto" w:fill="FFFFFF"/>
+        </w:rPr>
+        <w:t>Performance</w:t>
+      </w:r>
+      <w:r>
+        <w:rPr>
+          <w:rFonts w:ascii="Segoe UI" w:hAnsi="Segoe UI" w:cs="Segoe UI"/>
+          <w:color w:val="4C94D8" w:themeColor="text2" w:themeTint="80"/>
+          <w:shd w:val="clear" w:color="auto" w:fill="FFFFFF"/>
+        </w:rPr>
+        <w:t xml:space="preserve"> Through Machine Learning and Deep Learning Techniques.</w:t>
       </w:r>
       <w:bookmarkEnd w:id="0"/>
     </w:p>
@@ -418,7 +435,7 @@
                 <w:szCs w:val="32"/>
               </w:rPr>
             </w:pPr>
-            <w:bookmarkStart w:id="1" w:name="_Toc162395251"/>
+            <w:bookmarkStart w:id="1" w:name="_Toc162397732"/>
             <w:r>
               <w:rPr>
                 <w:rFonts w:eastAsiaTheme="minorHAnsi" w:cstheme="minorBidi"/>
@@ -674,41 +691,19 @@
                 <w:sz w:val="32"/>
                 <w:szCs w:val="32"/>
               </w:rPr>
-              <w:t>Date of Submission</w:t>
-            </w:r>
-            <w:r>
-              <w:rPr>
+              <w:t xml:space="preserve">Date of Submission </w:t>
+            </w:r>
+            <w:r>
+              <w:rPr>
+                <w:b/>
+                <w:bCs/>
                 <w:i/>
                 <w:iCs/>
                 <w:color w:val="156082" w:themeColor="accent1"/>
                 <w:sz w:val="32"/>
                 <w:szCs w:val="32"/>
               </w:rPr>
-              <w:t xml:space="preserve"> </w:t>
-            </w:r>
-            <w:r>
-              <w:rPr>
-                <w:b/>
-                <w:bCs/>
-                <w:i/>
-                <w:iCs/>
-                <w:color w:val="156082" w:themeColor="accent1"/>
-                <w:sz w:val="32"/>
-                <w:szCs w:val="32"/>
-              </w:rPr>
-              <w:t>2</w:t>
-            </w:r>
-            <w:r>
-              <w:rPr>
-                <w:b/>
-                <w:bCs/>
-                <w:i/>
-                <w:iCs/>
-                <w:color w:val="156082" w:themeColor="accent1"/>
-                <w:sz w:val="32"/>
-                <w:szCs w:val="32"/>
-              </w:rPr>
-              <w:t>8</w:t>
+              <w:t>28</w:t>
             </w:r>
             <w:r>
               <w:rPr>
@@ -767,34 +762,6 @@
           <w:color w:val="156082" w:themeColor="accent1"/>
         </w:rPr>
       </w:pPr>
-      <w:proofErr w:type="spellStart"/>
-      <w:r>
-        <w:rPr>
-          <w:i/>
-          <w:iCs/>
-          <w:color w:val="156082" w:themeColor="accent1"/>
-        </w:rPr>
-        <w:t>Github</w:t>
-      </w:r>
-      <w:proofErr w:type="spellEnd"/>
-      <w:r>
-        <w:rPr>
-          <w:i/>
-          <w:iCs/>
-          <w:color w:val="156082" w:themeColor="accent1"/>
-        </w:rPr>
-        <w:t xml:space="preserve">: </w:t>
-      </w:r>
-      <w:hyperlink r:id="rId7" w:history="1">
-        <w:r>
-          <w:rPr>
-            <w:rStyle w:val="Collegamentoipertestuale"/>
-            <w:i/>
-            <w:iCs/>
-          </w:rPr>
-          <w:t>https://github.com/CCT-Dublin/capstone-project-feb-2024-pt-giorgiozoppi</w:t>
-        </w:r>
-      </w:hyperlink>
       <w:r>
         <w:rPr>
           <w:noProof/>
@@ -802,7 +769,7 @@
         <mc:AlternateContent>
           <mc:Choice Requires="wps">
             <w:drawing>
-              <wp:anchor distT="0" distB="0" distL="114300" distR="114300" simplePos="0" relativeHeight="251658240" behindDoc="0" locked="0" layoutInCell="1" allowOverlap="1" wp14:anchorId="63FCE3F6" wp14:editId="45853244">
+              <wp:anchor distT="0" distB="0" distL="114300" distR="114300" simplePos="0" relativeHeight="251657728" behindDoc="0" locked="0" layoutInCell="1" allowOverlap="1" wp14:anchorId="63FCE3F6" wp14:editId="45853244">
                 <wp:simplePos x="0" y="0"/>
                 <wp:positionH relativeFrom="margin">
                   <wp:align>left</wp:align>
@@ -1146,8 +1113,11 @@
           <w:rFonts w:ascii="Calibri" w:eastAsiaTheme="minorHAnsi" w:hAnsi="Calibri" w:cstheme="minorBidi"/>
           <w:smallCaps/>
           <w:color w:val="auto"/>
+          <w:kern w:val="2"/>
           <w:sz w:val="22"/>
           <w:szCs w:val="22"/>
+          <w:lang w:eastAsia="en-US"/>
+          <w14:ligatures w14:val="standardContextual"/>
         </w:rPr>
         <w:id w:val="-1141109093"/>
         <w:docPartObj>
@@ -1155,11 +1125,7 @@
           <w:docPartUnique/>
         </w:docPartObj>
       </w:sdtPr>
-      <w:sdtEndPr>
-        <w:rPr>
-          <w:lang w:eastAsia="en-US"/>
-        </w:rPr>
-      </w:sdtEndPr>
+      <w:sdtEndPr/>
       <w:sdtContent>
         <w:p>
           <w:pPr>
@@ -1204,7 +1170,7 @@
           <w:r>
             <w:fldChar w:fldCharType="separate"/>
           </w:r>
-          <w:hyperlink w:anchor="_Toc162395250" w:history="1">
+          <w:hyperlink w:anchor="_Toc162397731" w:history="1">
             <w:r>
               <w:rPr>
                 <w:rStyle w:val="Collegamentoipertestuale"/>
@@ -1233,7 +1199,7 @@
                 <w:noProof/>
                 <w:webHidden/>
               </w:rPr>
-              <w:instrText xml:space="preserve"> PAGEREF _Toc162395250 \h </w:instrText>
+              <w:instrText xml:space="preserve"> PAGEREF _Toc162397731 \h </w:instrText>
             </w:r>
             <w:r>
               <w:rPr>
@@ -1278,7 +1244,7 @@
               <w:lang w:eastAsia="en-IE"/>
             </w:rPr>
           </w:pPr>
-          <w:hyperlink w:anchor="_Toc162395251" w:history="1">
+          <w:hyperlink w:anchor="_Toc162397732" w:history="1">
             <w:r>
               <w:rPr>
                 <w:rStyle w:val="Collegamentoipertestuale"/>
@@ -1320,7 +1286,7 @@
                 <w:noProof/>
                 <w:webHidden/>
               </w:rPr>
-              <w:instrText xml:space="preserve"> PAGEREF _Toc162395251 \h </w:instrText>
+              <w:instrText xml:space="preserve"> PAGEREF _Toc162397732 \h </w:instrText>
             </w:r>
             <w:r>
               <w:rPr>
@@ -1365,7 +1331,7 @@
               <w:lang w:eastAsia="en-IE"/>
             </w:rPr>
           </w:pPr>
-          <w:hyperlink w:anchor="_Toc162395252" w:history="1">
+          <w:hyperlink w:anchor="_Toc162397733" w:history="1">
             <w:r>
               <w:rPr>
                 <w:rStyle w:val="Collegamentoipertestuale"/>
@@ -1392,7 +1358,7 @@
                 <w:noProof/>
                 <w:webHidden/>
               </w:rPr>
-              <w:instrText xml:space="preserve"> PAGEREF _Toc162395252 \h </w:instrText>
+              <w:instrText xml:space="preserve"> PAGEREF _Toc162397733 \h </w:instrText>
             </w:r>
             <w:r>
               <w:rPr>
@@ -1412,7 +1378,7 @@
                 <w:noProof/>
                 <w:webHidden/>
               </w:rPr>
-              <w:t>4</w:t>
+              <w:t>5</w:t>
             </w:r>
             <w:r>
               <w:rPr>
@@ -1437,7 +1403,7 @@
               <w:lang w:eastAsia="en-IE"/>
             </w:rPr>
           </w:pPr>
-          <w:hyperlink w:anchor="_Toc162395253" w:history="1">
+          <w:hyperlink w:anchor="_Toc162397734" w:history="1">
             <w:r>
               <w:rPr>
                 <w:rStyle w:val="Collegamentoipertestuale"/>
@@ -1464,7 +1430,7 @@
                 <w:noProof/>
                 <w:webHidden/>
               </w:rPr>
-              <w:instrText xml:space="preserve"> PAGEREF _Toc162395253 \h </w:instrText>
+              <w:instrText xml:space="preserve"> PAGEREF _Toc162397734 \h </w:instrText>
             </w:r>
             <w:r>
               <w:rPr>
@@ -1484,7 +1450,7 @@
                 <w:noProof/>
                 <w:webHidden/>
               </w:rPr>
-              <w:t>4</w:t>
+              <w:t>5</w:t>
             </w:r>
             <w:r>
               <w:rPr>
@@ -1509,7 +1475,7 @@
               <w:lang w:eastAsia="en-IE"/>
             </w:rPr>
           </w:pPr>
-          <w:hyperlink w:anchor="_Toc162395254" w:history="1">
+          <w:hyperlink w:anchor="_Toc162397735" w:history="1">
             <w:r>
               <w:rPr>
                 <w:rStyle w:val="Collegamentoipertestuale"/>
@@ -1536,7 +1502,7 @@
                 <w:noProof/>
                 <w:webHidden/>
               </w:rPr>
-              <w:instrText xml:space="preserve"> PAGEREF _Toc162395254 \h </w:instrText>
+              <w:instrText xml:space="preserve"> PAGEREF _Toc162397735 \h </w:instrText>
             </w:r>
             <w:r>
               <w:rPr>
@@ -1556,7 +1522,7 @@
                 <w:noProof/>
                 <w:webHidden/>
               </w:rPr>
-              <w:t>4</w:t>
+              <w:t>5</w:t>
             </w:r>
             <w:r>
               <w:rPr>
@@ -1581,7 +1547,7 @@
               <w:lang w:eastAsia="en-IE"/>
             </w:rPr>
           </w:pPr>
-          <w:hyperlink w:anchor="_Toc162395255" w:history="1">
+          <w:hyperlink w:anchor="_Toc162397736" w:history="1">
             <w:r>
               <w:rPr>
                 <w:rStyle w:val="Collegamentoipertestuale"/>
@@ -1608,7 +1574,7 @@
                 <w:noProof/>
                 <w:webHidden/>
               </w:rPr>
-              <w:instrText xml:space="preserve"> PAGEREF _Toc162395255 \h </w:instrText>
+              <w:instrText xml:space="preserve"> PAGEREF _Toc162397736 \h </w:instrText>
             </w:r>
             <w:r>
               <w:rPr>
@@ -1653,7 +1619,7 @@
               <w:lang w:eastAsia="en-IE"/>
             </w:rPr>
           </w:pPr>
-          <w:hyperlink w:anchor="_Toc162395256" w:history="1">
+          <w:hyperlink w:anchor="_Toc162397737" w:history="1">
             <w:r>
               <w:rPr>
                 <w:rStyle w:val="Collegamentoipertestuale"/>
@@ -1680,7 +1646,7 @@
                 <w:noProof/>
                 <w:webHidden/>
               </w:rPr>
-              <w:instrText xml:space="preserve"> PAGEREF _Toc162395256 \h </w:instrText>
+              <w:instrText xml:space="preserve"> PAGEREF _Toc162397737 \h </w:instrText>
             </w:r>
             <w:r>
               <w:rPr>
@@ -1725,7 +1691,7 @@
               <w:lang w:eastAsia="en-IE"/>
             </w:rPr>
           </w:pPr>
-          <w:hyperlink w:anchor="_Toc162395257" w:history="1">
+          <w:hyperlink w:anchor="_Toc162397738" w:history="1">
             <w:r>
               <w:rPr>
                 <w:rStyle w:val="Collegamentoipertestuale"/>
@@ -1752,7 +1718,7 @@
                 <w:noProof/>
                 <w:webHidden/>
               </w:rPr>
-              <w:instrText xml:space="preserve"> PAGEREF _Toc162395257 \h </w:instrText>
+              <w:instrText xml:space="preserve"> PAGEREF _Toc162397738 \h </w:instrText>
             </w:r>
             <w:r>
               <w:rPr>
@@ -1797,7 +1763,7 @@
               <w:lang w:eastAsia="en-IE"/>
             </w:rPr>
           </w:pPr>
-          <w:hyperlink w:anchor="_Toc162395258" w:history="1">
+          <w:hyperlink w:anchor="_Toc162397739" w:history="1">
             <w:r>
               <w:rPr>
                 <w:rStyle w:val="Collegamentoipertestuale"/>
@@ -1824,7 +1790,7 @@
                 <w:noProof/>
                 <w:webHidden/>
               </w:rPr>
-              <w:instrText xml:space="preserve"> PAGEREF _Toc162395258 \h </w:instrText>
+              <w:instrText xml:space="preserve"> PAGEREF _Toc162397739 \h </w:instrText>
             </w:r>
             <w:r>
               <w:rPr>
@@ -1844,7 +1810,7 @@
                 <w:noProof/>
                 <w:webHidden/>
               </w:rPr>
-              <w:t>5</w:t>
+              <w:t>6</w:t>
             </w:r>
             <w:r>
               <w:rPr>
@@ -1869,7 +1835,7 @@
               <w:lang w:eastAsia="en-IE"/>
             </w:rPr>
           </w:pPr>
-          <w:hyperlink w:anchor="_Toc162395259" w:history="1">
+          <w:hyperlink w:anchor="_Toc162397740" w:history="1">
             <w:r>
               <w:rPr>
                 <w:rStyle w:val="Collegamentoipertestuale"/>
@@ -1896,7 +1862,7 @@
                 <w:noProof/>
                 <w:webHidden/>
               </w:rPr>
-              <w:instrText xml:space="preserve"> PAGEREF _Toc162395259 \h </w:instrText>
+              <w:instrText xml:space="preserve"> PAGEREF _Toc162397740 \h </w:instrText>
             </w:r>
             <w:r>
               <w:rPr>
@@ -1916,7 +1882,7 @@
                 <w:noProof/>
                 <w:webHidden/>
               </w:rPr>
-              <w:t>5</w:t>
+              <w:t>6</w:t>
             </w:r>
             <w:r>
               <w:rPr>
@@ -1941,7 +1907,7 @@
               <w:lang w:eastAsia="en-IE"/>
             </w:rPr>
           </w:pPr>
-          <w:hyperlink w:anchor="_Toc162395260" w:history="1">
+          <w:hyperlink w:anchor="_Toc162397741" w:history="1">
             <w:r>
               <w:rPr>
                 <w:rStyle w:val="Collegamentoipertestuale"/>
@@ -1968,7 +1934,7 @@
                 <w:noProof/>
                 <w:webHidden/>
               </w:rPr>
-              <w:instrText xml:space="preserve"> PAGEREF _Toc162395260 \h </w:instrText>
+              <w:instrText xml:space="preserve"> PAGEREF _Toc162397741 \h </w:instrText>
             </w:r>
             <w:r>
               <w:rPr>
@@ -1988,7 +1954,7 @@
                 <w:noProof/>
                 <w:webHidden/>
               </w:rPr>
-              <w:t>5</w:t>
+              <w:t>6</w:t>
             </w:r>
             <w:r>
               <w:rPr>
@@ -2013,7 +1979,7 @@
               <w:lang w:eastAsia="en-IE"/>
             </w:rPr>
           </w:pPr>
-          <w:hyperlink w:anchor="_Toc162395261" w:history="1">
+          <w:hyperlink w:anchor="_Toc162397742" w:history="1">
             <w:r>
               <w:rPr>
                 <w:rStyle w:val="Collegamentoipertestuale"/>
@@ -2040,7 +2006,7 @@
                 <w:noProof/>
                 <w:webHidden/>
               </w:rPr>
-              <w:instrText xml:space="preserve"> PAGEREF _Toc162395261 \h </w:instrText>
+              <w:instrText xml:space="preserve"> PAGEREF _Toc162397742 \h </w:instrText>
             </w:r>
             <w:r>
               <w:rPr>
@@ -2085,7 +2051,7 @@
               <w:lang w:eastAsia="en-IE"/>
             </w:rPr>
           </w:pPr>
-          <w:hyperlink w:anchor="_Toc162395262" w:history="1">
+          <w:hyperlink w:anchor="_Toc162397743" w:history="1">
             <w:r>
               <w:rPr>
                 <w:rStyle w:val="Collegamentoipertestuale"/>
@@ -2112,151 +2078,7 @@
                 <w:noProof/>
                 <w:webHidden/>
               </w:rPr>
-              <w:instrText xml:space="preserve"> PAGEREF _Toc162395262 \h </w:instrText>
-            </w:r>
-            <w:r>
-              <w:rPr>
-                <w:noProof/>
-                <w:webHidden/>
-              </w:rPr>
-            </w:r>
-            <w:r>
-              <w:rPr>
-                <w:noProof/>
-                <w:webHidden/>
-              </w:rPr>
-              <w:fldChar w:fldCharType="separate"/>
-            </w:r>
-            <w:r>
-              <w:rPr>
-                <w:noProof/>
-                <w:webHidden/>
-              </w:rPr>
-              <w:t>7</w:t>
-            </w:r>
-            <w:r>
-              <w:rPr>
-                <w:noProof/>
-                <w:webHidden/>
-              </w:rPr>
-              <w:fldChar w:fldCharType="end"/>
-            </w:r>
-          </w:hyperlink>
-        </w:p>
-        <w:p>
-          <w:pPr>
-            <w:pStyle w:val="Sommario2"/>
-            <w:tabs>
-              <w:tab w:val="right" w:leader="dot" w:pos="9628"/>
-            </w:tabs>
-            <w:rPr>
-              <w:rFonts w:asciiTheme="minorHAnsi" w:eastAsiaTheme="minorEastAsia" w:hAnsiTheme="minorHAnsi"/>
-              <w:noProof/>
-              <w:sz w:val="24"/>
-              <w:szCs w:val="24"/>
-              <w:lang w:eastAsia="en-IE"/>
-            </w:rPr>
-          </w:pPr>
-          <w:hyperlink w:anchor="_Toc162395263" w:history="1">
-            <w:r>
-              <w:rPr>
-                <w:rStyle w:val="Collegamentoipertestuale"/>
-                <w:noProof/>
-              </w:rPr>
-              <w:t>Hotel Datasets.</w:t>
-            </w:r>
-            <w:r>
-              <w:rPr>
-                <w:noProof/>
-                <w:webHidden/>
-              </w:rPr>
-              <w:tab/>
-            </w:r>
-            <w:r>
-              <w:rPr>
-                <w:noProof/>
-                <w:webHidden/>
-              </w:rPr>
-              <w:fldChar w:fldCharType="begin"/>
-            </w:r>
-            <w:r>
-              <w:rPr>
-                <w:noProof/>
-                <w:webHidden/>
-              </w:rPr>
-              <w:instrText xml:space="preserve"> PAGEREF _Toc162395263 \h </w:instrText>
-            </w:r>
-            <w:r>
-              <w:rPr>
-                <w:noProof/>
-                <w:webHidden/>
-              </w:rPr>
-            </w:r>
-            <w:r>
-              <w:rPr>
-                <w:noProof/>
-                <w:webHidden/>
-              </w:rPr>
-              <w:fldChar w:fldCharType="separate"/>
-            </w:r>
-            <w:r>
-              <w:rPr>
-                <w:noProof/>
-                <w:webHidden/>
-              </w:rPr>
-              <w:t>7</w:t>
-            </w:r>
-            <w:r>
-              <w:rPr>
-                <w:noProof/>
-                <w:webHidden/>
-              </w:rPr>
-              <w:fldChar w:fldCharType="end"/>
-            </w:r>
-          </w:hyperlink>
-        </w:p>
-        <w:p>
-          <w:pPr>
-            <w:pStyle w:val="Sommario2"/>
-            <w:tabs>
-              <w:tab w:val="right" w:leader="dot" w:pos="9628"/>
-            </w:tabs>
-            <w:rPr>
-              <w:rFonts w:asciiTheme="minorHAnsi" w:eastAsiaTheme="minorEastAsia" w:hAnsiTheme="minorHAnsi"/>
-              <w:noProof/>
-              <w:sz w:val="24"/>
-              <w:szCs w:val="24"/>
-              <w:lang w:eastAsia="en-IE"/>
-            </w:rPr>
-          </w:pPr>
-          <w:hyperlink w:anchor="_Toc162395264" w:history="1">
-            <w:r>
-              <w:rPr>
-                <w:rStyle w:val="Collegamentoipertestuale"/>
-                <w:noProof/>
-              </w:rPr>
-              <w:t>Other datasets.</w:t>
-            </w:r>
-            <w:r>
-              <w:rPr>
-                <w:noProof/>
-                <w:webHidden/>
-              </w:rPr>
-              <w:tab/>
-            </w:r>
-            <w:r>
-              <w:rPr>
-                <w:noProof/>
-                <w:webHidden/>
-              </w:rPr>
-              <w:fldChar w:fldCharType="begin"/>
-            </w:r>
-            <w:r>
-              <w:rPr>
-                <w:noProof/>
-                <w:webHidden/>
-              </w:rPr>
-              <w:instrText xml:space="preserve"> PAGEREF _Toc162395264 \h </w:instrText>
+              <w:instrText xml:space="preserve"> PAGEREF _Toc162397743 \h </w:instrText>
             </w:r>
             <w:r>
               <w:rPr>
@@ -2301,7 +2123,7 @@
               <w:lang w:eastAsia="en-IE"/>
             </w:rPr>
           </w:pPr>
-          <w:hyperlink w:anchor="_Toc162395265" w:history="1">
+          <w:hyperlink w:anchor="_Toc162397744" w:history="1">
             <w:r>
               <w:rPr>
                 <w:rStyle w:val="Collegamentoipertestuale"/>
@@ -2328,7 +2150,7 @@
                 <w:noProof/>
                 <w:webHidden/>
               </w:rPr>
-              <w:instrText xml:space="preserve"> PAGEREF _Toc162395265 \h </w:instrText>
+              <w:instrText xml:space="preserve"> PAGEREF _Toc162397744 \h </w:instrText>
             </w:r>
             <w:r>
               <w:rPr>
@@ -2348,7 +2170,7 @@
                 <w:noProof/>
                 <w:webHidden/>
               </w:rPr>
-              <w:t>7</w:t>
+              <w:t>8</w:t>
             </w:r>
             <w:r>
               <w:rPr>
@@ -2373,7 +2195,7 @@
               <w:lang w:eastAsia="en-IE"/>
             </w:rPr>
           </w:pPr>
-          <w:hyperlink w:anchor="_Toc162395266" w:history="1">
+          <w:hyperlink w:anchor="_Toc162397745" w:history="1">
             <w:r>
               <w:rPr>
                 <w:rStyle w:val="Collegamentoipertestuale"/>
@@ -2400,7 +2222,7 @@
                 <w:noProof/>
                 <w:webHidden/>
               </w:rPr>
-              <w:instrText xml:space="preserve"> PAGEREF _Toc162395266 \h </w:instrText>
+              <w:instrText xml:space="preserve"> PAGEREF _Toc162397745 \h </w:instrText>
             </w:r>
             <w:r>
               <w:rPr>
@@ -2483,7 +2305,7 @@
       <w:pPr>
         <w:pStyle w:val="Titolo1"/>
       </w:pPr>
-      <w:bookmarkStart w:id="2" w:name="_Toc162395252"/>
+      <w:bookmarkStart w:id="2" w:name="_Toc162397733"/>
       <w:bookmarkStart w:id="3" w:name="_Hlk162397024"/>
       <w:r>
         <w:t>Introduction</w:t>
@@ -2604,7 +2426,7 @@
       <w:pPr>
         <w:pStyle w:val="Titolo3"/>
       </w:pPr>
-      <w:bookmarkStart w:id="4" w:name="_Toc162395253"/>
+      <w:bookmarkStart w:id="4" w:name="_Toc162397734"/>
       <w:r>
         <w:t>Forecasting of hotel room demand.</w:t>
       </w:r>
@@ -2692,7 +2514,7 @@
       <w:pPr>
         <w:pStyle w:val="Titolo3"/>
       </w:pPr>
-      <w:bookmarkStart w:id="5" w:name="_Toc162395254"/>
+      <w:bookmarkStart w:id="5" w:name="_Toc162397735"/>
       <w:r>
         <w:t>Prediction of booking cancellations.</w:t>
       </w:r>
@@ -2759,7 +2581,7 @@
       <w:pPr>
         <w:pStyle w:val="Titolo3"/>
       </w:pPr>
-      <w:bookmarkStart w:id="6" w:name="_Toc162395255"/>
+      <w:bookmarkStart w:id="6" w:name="_Toc162397736"/>
       <w:r>
         <w:t>Online hotel reputation.</w:t>
       </w:r>
@@ -2888,7 +2710,6 @@
         <w:rPr>
           <w:rFonts w:cs="Calibri"/>
         </w:rPr>
-        <w:lastRenderedPageBreak/>
         <w:t xml:space="preserve">Our focus </w:t>
       </w:r>
       <w:r>
@@ -2995,8 +2816,6 @@
       <w:r>
         <w:rPr>
           <w:rFonts w:cs="Calibri"/>
-          <w:b/>
-          <w:bCs/>
         </w:rPr>
         <w:t>Blastness</w:t>
       </w:r>
@@ -3004,18 +2823,8 @@
       <w:r>
         <w:rPr>
           <w:rFonts w:cs="Calibri"/>
-          <w:b/>
-          <w:bCs/>
-        </w:rPr>
-        <w:t xml:space="preserve"> </w:t>
-      </w:r>
-      <w:r>
-        <w:rPr>
-          <w:rFonts w:cs="Calibri"/>
-          <w:b/>
-          <w:bCs/>
-        </w:rPr>
-        <w:t>Spa</w:t>
+        </w:rPr>
+        <w:t xml:space="preserve"> Spa</w:t>
       </w:r>
       <w:sdt>
         <w:sdtPr>
@@ -3027,6 +2836,7 @@
           <w:id w:val="1612699354"/>
           <w:citation/>
         </w:sdtPr>
+        <w:sdtEndPr/>
         <w:sdtContent>
           <w:r>
             <w:rPr>
@@ -3114,7 +2924,7 @@
       <w:pPr>
         <w:pStyle w:val="Titolo1"/>
       </w:pPr>
-      <w:bookmarkStart w:id="7" w:name="_Toc162395256"/>
+      <w:bookmarkStart w:id="7" w:name="_Toc162397737"/>
       <w:r>
         <w:t>Problem Domain and Objectives</w:t>
       </w:r>
@@ -3122,14 +2932,17 @@
     </w:p>
     <w:p>
       <w:r>
-        <w:t>Our main goal is to increase the profit for our customers that are mainly hotel revenue managers providing a way to compare with competitors. To achieve our main goal, we want to put our focus on creating models for demand forecasting, booking cancellation and online reputation.</w:t>
+        <w:t>Our main goal is to increase the profit for our customers that are mainly hotel revenue managers providing a way to compare with competitors. To achieve our main goal, we want to put our focus on creating models for demand forecasting, booking cancellation and online reputation</w:t>
+      </w:r>
+      <w:r>
+        <w:t xml:space="preserve"> and then combining them to create a global hotel score to understand hotel performance.</w:t>
       </w:r>
     </w:p>
     <w:p>
       <w:pPr>
         <w:pStyle w:val="Titolo2"/>
       </w:pPr>
-      <w:bookmarkStart w:id="8" w:name="_Toc162395257"/>
+      <w:bookmarkStart w:id="8" w:name="_Toc162397738"/>
       <w:r>
         <w:t>Demand forecasting.</w:t>
       </w:r>
@@ -3137,25 +2950,32 @@
     </w:p>
     <w:p>
       <w:r>
-        <w:t xml:space="preserve">Demand forecasting can depend on internal or external factors. Internal factors are the location, the historical data from the hotel and the segmentation of the customers. External factors are season, events, and reputation. Our challenge is to validate our dataset with datasets about weather and events obtained using a public API (i.e. weather.com and </w:t>
+        <w:t>Our</w:t>
+      </w:r>
+      <w:r>
+        <w:t xml:space="preserve"> demand</w:t>
+      </w:r>
+      <w:r>
+        <w:t xml:space="preserve"> challenge</w:t>
+      </w:r>
+      <w:r>
+        <w:t xml:space="preserve"> here</w:t>
+      </w:r>
+      <w:r>
+        <w:t xml:space="preserve"> is to validate our dataset with data about weather and events obtained using a public API (i.e. weather.com and </w:t>
       </w:r>
       <w:r>
         <w:t>predicthq.com</w:t>
       </w:r>
       <w:r>
-        <w:t>), cleaning the data, selecting the model, evaluate his performance and predict results. Our hypothesis to validate is that we can define a score that it is able to indicate the evolution of the demand in time</w:t>
-      </w:r>
-      <w:r>
-        <w:t xml:space="preserve"> using </w:t>
-      </w:r>
-      <w:r>
-        <w:t>ML</w:t>
-      </w:r>
-      <w:r>
-        <w:t xml:space="preserve"> mod</w:t>
-      </w:r>
-      <w:r>
-        <w:t>els.</w:t>
+        <w:t xml:space="preserve">), cleaning the data, selecting the model, evaluate his </w:t>
+      </w:r>
+      <w:r>
+        <w:lastRenderedPageBreak/>
+        <w:t xml:space="preserve">performance and predict results. Our hypothesis </w:t>
+      </w:r>
+      <w:r>
+        <w:t>here is that demand depends on historical data and external facts.</w:t>
       </w:r>
       <w:r>
         <w:t xml:space="preserve"> </w:t>
@@ -3165,25 +2985,28 @@
       <w:pPr>
         <w:pStyle w:val="Titolo2"/>
       </w:pPr>
-      <w:bookmarkStart w:id="9" w:name="_Toc162395258"/>
-      <w:r>
-        <w:t>Booking Cancellation.</w:t>
+      <w:bookmarkStart w:id="9" w:name="_Toc162397739"/>
+      <w:r>
+        <w:t>Booking Cancellation</w:t>
+      </w:r>
+      <w:r>
+        <w:t>s</w:t>
+      </w:r>
+      <w:r>
+        <w:t>.</w:t>
       </w:r>
       <w:bookmarkEnd w:id="9"/>
     </w:p>
     <w:p>
       <w:r>
-        <w:t>As</w:t>
-      </w:r>
-      <w:r>
-        <w:t xml:space="preserve"> per demand forecasting, we use the same approach for booking cancellation, using our booking dataset for creating a model, evaluating prediction results to determine a score factor that represents the probability of cancellation in time.</w:t>
+        <w:t xml:space="preserve">Using the same process as we plan to use for the demand, here we want to understand how cancellations affects the demand. </w:t>
       </w:r>
     </w:p>
     <w:p>
       <w:pPr>
         <w:pStyle w:val="Titolo2"/>
       </w:pPr>
-      <w:bookmarkStart w:id="10" w:name="_Toc162395259"/>
+      <w:bookmarkStart w:id="10" w:name="_Toc162397740"/>
       <w:r>
         <w:t>Online Reputation.</w:t>
       </w:r>
@@ -3204,7 +3027,7 @@
       <w:pPr>
         <w:pStyle w:val="Titolo2"/>
       </w:pPr>
-      <w:bookmarkStart w:id="11" w:name="_Toc162395260"/>
+      <w:bookmarkStart w:id="11" w:name="_Toc162397741"/>
       <w:proofErr w:type="spellStart"/>
       <w:r>
         <w:t>HotelRank</w:t>
@@ -3241,10 +3064,14 @@
       </w:r>
       <w:proofErr w:type="spellEnd"/>
       <w:r>
-        <w:t xml:space="preserve"> ranking score. </w:t>
-      </w:r>
-    </w:p>
-    <w:p>
+        <w:t xml:space="preserve"> ranking score</w:t>
+      </w:r>
+      <w:r>
+        <w:t xml:space="preserve"> </w:t>
+      </w:r>
+      <w:r>
+        <w:t xml:space="preserve">for each hotel. </w:t>
+      </w:r>
       <w:r>
         <w:t>Let’s define</w:t>
       </w:r>
@@ -3359,7 +3186,7 @@
           <w:b/>
           <w:bCs/>
         </w:rPr>
-        <w:t>w1, w2, w3, w4</w:t>
+        <w:t>w1, w2, w3</w:t>
       </w:r>
       <w:r>
         <w:rPr>
@@ -3373,7 +3200,25 @@
         <w:rPr>
           <w:rFonts w:eastAsiaTheme="minorEastAsia"/>
         </w:rPr>
-        <w:t>are set.</w:t>
+        <w:t>are set</w:t>
+      </w:r>
+      <w:r>
+        <w:rPr>
+          <w:rFonts w:eastAsiaTheme="minorEastAsia"/>
+        </w:rPr>
+        <w:t xml:space="preserve"> and w4 </w:t>
+      </w:r>
+      <w:r>
+        <w:rPr>
+          <w:rFonts w:eastAsiaTheme="minorEastAsia"/>
+        </w:rPr>
+        <w:t xml:space="preserve">to zero and </w:t>
+      </w:r>
+      <w:r>
+        <w:rPr>
+          <w:rFonts w:eastAsiaTheme="minorEastAsia"/>
+        </w:rPr>
+        <w:t>reserved for future uses.</w:t>
       </w:r>
       <w:r>
         <w:rPr>
@@ -3435,74 +3280,12 @@
         </w:rPr>
         <w:t xml:space="preserve"> in Azure.</w:t>
       </w:r>
-      <w:r>
-        <w:rPr>
-          <w:rFonts w:eastAsiaTheme="minorEastAsia"/>
-        </w:rPr>
-        <w:t xml:space="preserve"> We keep w4 </w:t>
-      </w:r>
-      <w:r>
-        <w:rPr>
-          <w:rFonts w:eastAsiaTheme="minorEastAsia"/>
-        </w:rPr>
-        <w:t>in this phase (equals to zero)</w:t>
-      </w:r>
-      <w:r>
-        <w:rPr>
-          <w:rFonts w:eastAsiaTheme="minorEastAsia"/>
-        </w:rPr>
-        <w:t xml:space="preserve"> to be able to adjust to further relevant options (</w:t>
-      </w:r>
-      <w:proofErr w:type="spellStart"/>
-      <w:r>
-        <w:rPr>
-          <w:rFonts w:eastAsiaTheme="minorEastAsia"/>
-        </w:rPr>
-        <w:t>i.e</w:t>
-      </w:r>
-      <w:proofErr w:type="spellEnd"/>
-      <w:r>
-        <w:rPr>
-          <w:rFonts w:eastAsiaTheme="minorEastAsia"/>
-        </w:rPr>
-        <w:t xml:space="preserve"> weather, events</w:t>
-      </w:r>
-      <w:r>
-        <w:rPr>
-          <w:rFonts w:eastAsiaTheme="minorEastAsia"/>
-        </w:rPr>
-        <w:t xml:space="preserve"> </w:t>
-      </w:r>
-      <w:r>
-        <w:rPr>
-          <w:rFonts w:eastAsiaTheme="minorEastAsia"/>
-        </w:rPr>
-        <w:t>etc).</w:t>
-      </w:r>
-      <w:r>
-        <w:rPr>
-          <w:rFonts w:eastAsiaTheme="minorEastAsia"/>
-        </w:rPr>
-        <w:t xml:space="preserve"> Later when we’ll have more knowledge on the </w:t>
-      </w:r>
-      <w:r>
-        <w:rPr>
-          <w:rFonts w:eastAsiaTheme="minorEastAsia"/>
-        </w:rPr>
-        <w:t>dataset,</w:t>
-      </w:r>
-      <w:r>
-        <w:rPr>
-          <w:rFonts w:eastAsiaTheme="minorEastAsia"/>
-        </w:rPr>
-        <w:t xml:space="preserve"> we can include also that part.</w:t>
-      </w:r>
     </w:p>
     <w:p>
       <w:pPr>
         <w:pStyle w:val="Titolo1"/>
       </w:pPr>
-      <w:bookmarkStart w:id="12" w:name="_Toc162395261"/>
+      <w:bookmarkStart w:id="12" w:name="_Toc162397742"/>
       <w:r>
         <w:t>Scope.</w:t>
       </w:r>
@@ -3516,7 +3299,10 @@
         <w:spacing w:after="0" w:line="240" w:lineRule="auto"/>
       </w:pPr>
       <w:r>
-        <w:t xml:space="preserve">Project management </w:t>
+        <w:t>P</w:t>
+      </w:r>
+      <w:r>
+        <w:t xml:space="preserve">roject management </w:t>
       </w:r>
       <w:r>
         <w:t>CRISP-DM methodology</w:t>
@@ -3524,6 +3310,40 @@
       <w:r>
         <w:t xml:space="preserve"> will be used</w:t>
       </w:r>
+      <w:r>
+        <w:t xml:space="preserve"> most of the project except during deploy where we switch to </w:t>
+      </w:r>
+      <w:proofErr w:type="spellStart"/>
+      <w:r>
+        <w:t>Scrumban</w:t>
+      </w:r>
+      <w:proofErr w:type="spellEnd"/>
+      <w:sdt>
+        <w:sdtPr>
+          <w:id w:val="-1769918106"/>
+          <w:citation/>
+        </w:sdtPr>
+        <w:sdtContent>
+          <w:r>
+            <w:fldChar w:fldCharType="begin"/>
+          </w:r>
+          <w:r>
+            <w:instrText xml:space="preserve"> CITATION Scu17 \l 1040 </w:instrText>
+          </w:r>
+          <w:r>
+            <w:fldChar w:fldCharType="separate"/>
+          </w:r>
+          <w:r>
+            <w:rPr>
+              <w:noProof/>
+            </w:rPr>
+            <w:t xml:space="preserve"> (Alliance, 2017)</w:t>
+          </w:r>
+          <w:r>
+            <w:fldChar w:fldCharType="end"/>
+          </w:r>
+        </w:sdtContent>
+      </w:sdt>
       <w:r>
         <w:t>.</w:t>
       </w:r>
@@ -3962,6 +3782,7 @@
               <w:t xml:space="preserve">Collection from </w:t>
             </w:r>
             <w:r>
+              <w:lastRenderedPageBreak/>
               <w:t>TripAdvisor</w:t>
             </w:r>
             <w:r>
@@ -3969,6 +3790,9 @@
             </w:r>
             <w:r>
               <w:t xml:space="preserve"> </w:t>
+            </w:r>
+            <w:r>
+              <w:t xml:space="preserve"> All data will be in a data lake to be able to have further processing.</w:t>
             </w:r>
           </w:p>
         </w:tc>
@@ -3988,6 +3812,7 @@
                 <w:b/>
                 <w:bCs/>
               </w:rPr>
+              <w:lastRenderedPageBreak/>
               <w:t>21st May 2024</w:t>
             </w:r>
           </w:p>
@@ -4347,10 +4172,16 @@
               <w:t xml:space="preserve"> RNN, LSTM</w:t>
             </w:r>
             <w:r>
-              <w:t xml:space="preserve"> and Prophet.</w:t>
-            </w:r>
-            <w:r>
-              <w:t xml:space="preserve"> Detect overfitting and underfitting. K-Fold Cross validation to determine which model performs better.  </w:t>
+              <w:t xml:space="preserve"> and Prophet</w:t>
+            </w:r>
+            <w:r>
+              <w:t xml:space="preserve"> algorithm</w:t>
+            </w:r>
+            <w:r>
+              <w:t>.</w:t>
+            </w:r>
+            <w:r>
+              <w:t xml:space="preserve"> Detect overfitting. K-Fold Cross validation to determine which model performs better.  </w:t>
             </w:r>
           </w:p>
         </w:tc>
@@ -4486,7 +4317,6 @@
                 <w:b/>
                 <w:bCs/>
               </w:rPr>
-              <w:lastRenderedPageBreak/>
               <w:t xml:space="preserve">Compute Reputation Score </w:t>
             </w:r>
           </w:p>
@@ -4497,7 +4327,13 @@
           </w:tcPr>
           <w:p>
             <w:r>
-              <w:t>Top reviews analysis and score computation using classification algorithms.</w:t>
+              <w:t xml:space="preserve">Top reviews analysis and score computation </w:t>
+            </w:r>
+            <w:r>
+              <w:t xml:space="preserve">between the hotel in the dataset </w:t>
+            </w:r>
+            <w:r>
+              <w:t>using classification algorithms.</w:t>
             </w:r>
           </w:p>
         </w:tc>
@@ -4594,7 +4430,15 @@
               <w:t xml:space="preserve">. </w:t>
             </w:r>
             <w:r>
-              <w:t>Classification of the hotels using Hotel Rank.</w:t>
+              <w:t xml:space="preserve">Classification of the hotels using </w:t>
+            </w:r>
+            <w:proofErr w:type="spellStart"/>
+            <w:r>
+              <w:t>HotelRank</w:t>
+            </w:r>
+            <w:proofErr w:type="spellEnd"/>
+            <w:r>
+              <w:t>.</w:t>
             </w:r>
           </w:p>
         </w:tc>
@@ -4813,7 +4657,7 @@
       <w:pPr>
         <w:pStyle w:val="Titolo1"/>
       </w:pPr>
-      <w:bookmarkStart w:id="13" w:name="_Toc162395262"/>
+      <w:bookmarkStart w:id="13" w:name="_Toc162397743"/>
       <w:r>
         <w:t>Data Sources.</w:t>
       </w:r>
@@ -4823,7 +4667,7 @@
       <w:r>
         <w:t xml:space="preserve">The data has been provided by Blastness.com and released on Creative Common License in the GitHub repository </w:t>
       </w:r>
-      <w:hyperlink r:id="rId8" w:history="1">
+      <w:hyperlink r:id="rId7" w:history="1">
         <w:r>
           <w:rPr>
             <w:rStyle w:val="Collegamentoipertestuale"/>
@@ -4847,10 +4691,31 @@
       </w:r>
       <w:proofErr w:type="spellEnd"/>
       <w:r>
-        <w:t>. That folder</w:t>
-      </w:r>
-      <w:r>
-        <w:t xml:space="preserve"> contains data of booking about ten hotels but only eight are fully usable, during a period of two years at least.</w:t>
+        <w:t xml:space="preserve"> that contains</w:t>
+      </w:r>
+      <w:r>
+        <w:t xml:space="preserve"> booking</w:t>
+      </w:r>
+      <w:r>
+        <w:t>s</w:t>
+      </w:r>
+      <w:r>
+        <w:t xml:space="preserve"> </w:t>
+      </w:r>
+      <w:r>
+        <w:t>on</w:t>
+      </w:r>
+      <w:r>
+        <w:t xml:space="preserve"> eight </w:t>
+      </w:r>
+      <w:r>
+        <w:t>luxury hotel</w:t>
+      </w:r>
+      <w:r>
+        <w:t>, during a period of two years at least</w:t>
+      </w:r>
+      <w:r>
+        <w:t>.</w:t>
       </w:r>
     </w:p>
     <w:p>
@@ -4862,6 +4727,7 @@
           <w:id w:val="264888646"/>
           <w:citation/>
         </w:sdtPr>
+        <w:sdtEndPr/>
         <w:sdtContent>
           <w:r>
             <w:fldChar w:fldCharType="begin"/>
@@ -4934,79 +4800,30 @@
         <w:t xml:space="preserve">. </w:t>
       </w:r>
       <w:r>
+        <w:t>We</w:t>
+      </w:r>
+      <w:r>
+        <w:t xml:space="preserve"> are going to</w:t>
+      </w:r>
+      <w:r>
+        <w:t xml:space="preserve"> use TripAdvisor </w:t>
+      </w:r>
+      <w:r>
+        <w:t>API</w:t>
+      </w:r>
+      <w:r>
+        <w:t xml:space="preserve"> and</w:t>
+      </w:r>
+      <w:r>
+        <w:t xml:space="preserve"> our</w:t>
+      </w:r>
+      <w:r>
+        <w:t xml:space="preserve"> web</w:t>
+      </w:r>
+      <w:r>
         <w:t xml:space="preserve"> </w:t>
       </w:r>
       <w:r>
-        <w:t>During the process of data cleaning, we’ll use as reference the Hotel booking demand dataset</w:t>
-      </w:r>
-      <w:sdt>
-        <w:sdtPr>
-          <w:id w:val="-1414542427"/>
-          <w:citation/>
-        </w:sdtPr>
-        <w:sdtContent>
-          <w:r>
-            <w:fldChar w:fldCharType="begin"/>
-          </w:r>
-          <w:r>
-            <w:rPr>
-              <w:lang w:val="en-US"/>
-            </w:rPr>
-            <w:instrText xml:space="preserve"> CITATION Nun191 \l 1033 </w:instrText>
-          </w:r>
-          <w:r>
-            <w:fldChar w:fldCharType="separate"/>
-          </w:r>
-          <w:r>
-            <w:rPr>
-              <w:noProof/>
-              <w:lang w:val="en-US"/>
-            </w:rPr>
-            <w:t xml:space="preserve"> </w:t>
-          </w:r>
-          <w:r>
-            <w:rPr>
-              <w:noProof/>
-              <w:lang w:val="en-US"/>
-            </w:rPr>
-            <w:t>(Nuno , et al., 2019)</w:t>
-          </w:r>
-          <w:r>
-            <w:fldChar w:fldCharType="end"/>
-          </w:r>
-        </w:sdtContent>
-      </w:sdt>
-      <w:r>
-        <w:t xml:space="preserve"> because it can give us a clear example on how to clean a hotel dataset.  Our data has been directly extracted from</w:t>
-      </w:r>
-      <w:r>
-        <w:t xml:space="preserve"> a</w:t>
-      </w:r>
-      <w:r>
-        <w:t xml:space="preserve"> PMS</w:t>
-      </w:r>
-      <w:r>
-        <w:t xml:space="preserve"> that contains Hotels. </w:t>
-      </w:r>
-      <w:r>
-        <w:t xml:space="preserve">We’ll use TripAdvisor </w:t>
-      </w:r>
-      <w:r>
-        <w:t>API</w:t>
-      </w:r>
-      <w:r>
-        <w:t xml:space="preserve"> and</w:t>
-      </w:r>
-      <w:r>
-        <w:t xml:space="preserve"> our</w:t>
-      </w:r>
-      <w:r>
-        <w:t xml:space="preserve"> web</w:t>
-      </w:r>
-      <w:r>
-        <w:t xml:space="preserve"> </w:t>
-      </w:r>
-      <w:r>
         <w:t>scraping</w:t>
       </w:r>
       <w:r>
@@ -5016,14 +4833,36 @@
         <w:t xml:space="preserve"> for collecting the reviews and </w:t>
       </w:r>
       <w:r>
-        <w:t>store them in a data lake to be processed later and create a dataset to use for the online reputation score. Weather.com API and PredictHP.com API will be used to fetch and store in the data lake information about weather and events near the hotel location.</w:t>
+        <w:t>store them in a data</w:t>
+      </w:r>
+      <w:r>
+        <w:t xml:space="preserve"> storage</w:t>
+      </w:r>
+      <w:r>
+        <w:t xml:space="preserve"> to be processed later and create a dataset to use for </w:t>
+      </w:r>
+      <w:r>
+        <w:lastRenderedPageBreak/>
+        <w:t>the online reputation score. Weather.com API and PredictHP.com API</w:t>
+      </w:r>
+      <w:r>
+        <w:t xml:space="preserve"> data</w:t>
+      </w:r>
+      <w:r>
+        <w:t xml:space="preserve"> will be use</w:t>
+      </w:r>
+      <w:r>
+        <w:t>d to enrich the bookings dataset</w:t>
+      </w:r>
+      <w:r>
+        <w:t>.</w:t>
       </w:r>
     </w:p>
     <w:p>
       <w:pPr>
         <w:pStyle w:val="Titolo1"/>
       </w:pPr>
-      <w:bookmarkStart w:id="14" w:name="_Toc162395265"/>
+      <w:bookmarkStart w:id="14" w:name="_Toc162397744"/>
       <w:r>
         <w:t>Ethical Considerations.</w:t>
       </w:r>
@@ -5031,24 +4870,97 @@
     </w:p>
     <w:p>
       <w:r>
-        <w:t>The hotel and client data will be kept confidential during all the analysis, cleaning, visualization and training report. Any data and study taken in consideration for learning the field will be cited in the report under Harvard guidelines and avoid plagiarism.</w:t>
-      </w:r>
-      <w:r>
-        <w:t xml:space="preserve"> All the model developed will be put in production on Cloud, also </w:t>
+        <w:t xml:space="preserve">Hotel revenue management can have a positive </w:t>
+      </w:r>
+      <w:r>
+        <w:t>influence</w:t>
+      </w:r>
+      <w:r>
+        <w:t xml:space="preserve"> on the society</w:t>
+      </w:r>
+      <w:r>
+        <w:t>. A socially</w:t>
+      </w:r>
+      <w:r>
+        <w:t xml:space="preserve"> responsible hotel management c</w:t>
+      </w:r>
+      <w:r>
+        <w:t>ould use this study</w:t>
+      </w:r>
+      <w:r>
+        <w:t xml:space="preserve"> promote </w:t>
+      </w:r>
+      <w:r>
+        <w:t xml:space="preserve">a </w:t>
+      </w:r>
+      <w:r>
+        <w:t xml:space="preserve">fair or </w:t>
+      </w:r>
+      <w:r>
+        <w:t xml:space="preserve">a </w:t>
+      </w:r>
+      <w:r>
+        <w:t xml:space="preserve">festival in the moment of maximum </w:t>
+      </w:r>
+      <w:r>
+        <w:t>demand</w:t>
+      </w:r>
+      <w:r>
+        <w:t>, creating a</w:t>
+      </w:r>
+      <w:r>
+        <w:t xml:space="preserve"> nice environment for locals and tourists or </w:t>
+      </w:r>
+      <w:r>
+        <w:t>reduce</w:t>
+      </w:r>
+      <w:r>
+        <w:t xml:space="preserve"> their </w:t>
+      </w:r>
+      <w:r>
+        <w:t>environmental impact</w:t>
+      </w:r>
+      <w:r>
+        <w:t xml:space="preserve"> when the demand is at its minimum (i.e. waste less water or eletricity, less trash to recycle and so on). The data on this study </w:t>
+      </w:r>
+      <w:r>
+        <w:t>ha</w:t>
+      </w:r>
+      <w:r>
+        <w:t>s</w:t>
+      </w:r>
+      <w:r>
+        <w:t xml:space="preserve"> been anonymized to</w:t>
+      </w:r>
+      <w:r>
+        <w:t xml:space="preserve"> </w:t>
+      </w:r>
+      <w:r>
+        <w:t xml:space="preserve">remove all </w:t>
+      </w:r>
+      <w:r>
+        <w:t xml:space="preserve">hotel and customer </w:t>
+      </w:r>
+      <w:r>
+        <w:t>confidential data</w:t>
+      </w:r>
+      <w:r>
+        <w:t>. Any data and study taken in consideration for learning the field will be cited in the report under Harvard guidelines and avoid plagiarism.</w:t>
+      </w:r>
+      <w:r>
+        <w:t xml:space="preserve"> All the model developed will be put in production on </w:t>
+      </w:r>
+      <w:r>
+        <w:t>Azure</w:t>
+      </w:r>
+      <w:r>
+        <w:t xml:space="preserve">, also </w:t>
       </w:r>
       <w:proofErr w:type="spellStart"/>
       <w:r>
-        <w:rPr>
-          <w:b/>
-          <w:bCs/>
-        </w:rPr>
         <w:t>Blastnes</w:t>
       </w:r>
       <w:r>
-        <w:rPr>
-          <w:b/>
-          <w:bCs/>
-        </w:rPr>
         <w:t>s</w:t>
       </w:r>
       <w:proofErr w:type="spellEnd"/>
@@ -5061,6 +4973,7 @@
           <w:id w:val="-486869416"/>
           <w:citation/>
         </w:sdtPr>
+        <w:sdtEndPr/>
         <w:sdtContent>
           <w:r>
             <w:rPr>
@@ -5110,23 +5023,22 @@
         </w:sdtContent>
       </w:sdt>
       <w:r>
-        <w:t xml:space="preserve"> will have the right to cite this work as joint effort.</w:t>
-      </w:r>
-      <w:r>
-        <w:t xml:space="preserve"> The repository data has been release with Creative Common License at </w:t>
-      </w:r>
-      <w:hyperlink r:id="rId9" w:history="1">
+        <w:t xml:space="preserve"> will have the right to cite this work as joint </w:t>
+      </w:r>
+      <w:r>
+        <w:t>effort.</w:t>
+      </w:r>
+    </w:p>
+    <w:p>
+      <w:r>
+        <w:t xml:space="preserve">The repository data has been release with Creative Common License at </w:t>
+      </w:r>
+      <w:hyperlink r:id="rId8" w:history="1">
         <w:r>
           <w:rPr>
             <w:rStyle w:val="Collegamentoipertestuale"/>
           </w:rPr>
-          <w:t>https://github.com/CCT-Dublin/capstone-project-feb-2024-pt-giorgiozopp</w:t>
-        </w:r>
-        <w:r>
-          <w:rPr>
-            <w:rStyle w:val="Collegamentoipertestuale"/>
-          </w:rPr>
-          <w:t>i</w:t>
+          <w:t>https://github.com/CCT-Dublin/capstone-project-feb-2024-pt-giorgiozoppi</w:t>
         </w:r>
       </w:hyperlink>
       <w:r>
@@ -5141,9 +5053,14 @@
         </w:rPr>
       </w:pPr>
     </w:p>
+    <w:bookmarkStart w:id="15" w:name="_Toc162397745" w:displacedByCustomXml="next"/>
     <w:sdt>
       <w:sdtPr>
         <w:rPr>
+          <w:rFonts w:ascii="Calibri" w:eastAsiaTheme="minorHAnsi" w:hAnsi="Calibri" w:cstheme="minorBidi"/>
+          <w:color w:val="auto"/>
+          <w:sz w:val="22"/>
+          <w:szCs w:val="22"/>
           <w:lang w:val="it-IT"/>
         </w:rPr>
         <w:id w:val="-591168428"/>
@@ -5154,10 +5071,6 @@
       </w:sdtPr>
       <w:sdtEndPr>
         <w:rPr>
-          <w:rFonts w:ascii="Calibri" w:eastAsiaTheme="minorHAnsi" w:hAnsi="Calibri" w:cstheme="minorBidi"/>
-          <w:color w:val="auto"/>
-          <w:sz w:val="22"/>
-          <w:szCs w:val="22"/>
           <w:lang w:val="en-IE"/>
         </w:rPr>
       </w:sdtEndPr>
@@ -5169,12 +5082,14 @@
           <w:r>
             <w:t>References</w:t>
           </w:r>
+          <w:bookmarkEnd w:id="15"/>
         </w:p>
         <w:sdt>
           <w:sdtPr>
             <w:id w:val="111145805"/>
             <w:bibliography/>
           </w:sdtPr>
+          <w:sdtEndPr/>
           <w:sdtContent>
             <w:p>
               <w:pPr>
@@ -7334,7 +7249,7 @@
     <b:MonthAccessed>03</b:MonthAccessed>
     <b:DayAccessed>03</b:DayAccessed>
     <b:URL>https://www.agilealliance.org/scrumban</b:URL>
-    <b:RefOrder>8</b:RefOrder>
+    <b:RefOrder>7</b:RefOrder>
   </b:Source>
   <b:Source>
     <b:Tag>Nun191</b:Tag>
@@ -7364,7 +7279,7 @@
     <b:Pages>41-49</b:Pages>
     <b:Volume>22</b:Volume>
     <b:Issue>February</b:Issue>
-    <b:RefOrder>7</b:RefOrder>
+    <b:RefOrder>8</b:RefOrder>
   </b:Source>
   <b:Source>
     <b:Tag>Bla03</b:Tag>
@@ -7387,7 +7302,7 @@
 </file>
 
 <file path=customXml/itemProps1.xml><?xml version="1.0" encoding="utf-8"?>
-<ds:datastoreItem xmlns:ds="http://schemas.openxmlformats.org/officeDocument/2006/customXml" ds:itemID="{A9927D9A-DF40-495A-B2A1-C566269E5583}">
+<ds:datastoreItem xmlns:ds="http://schemas.openxmlformats.org/officeDocument/2006/customXml" ds:itemID="{8275F569-ECBF-415B-865E-B8F5FEC16D0D}">
   <ds:schemaRefs>
     <ds:schemaRef ds:uri="http://schemas.openxmlformats.org/officeDocument/2006/bibliography"/>
   </ds:schemaRefs>

</xml_diff>

<commit_message>
Grammar fixes. 	modified:   GiorgioZoppi_HotelRank_capstone_proposal_1.docx
</commit_message>
<xml_diff>
--- a/GiorgioZoppi_HotelRank_capstone_proposal_1.docx
+++ b/GiorgioZoppi_HotelRank_capstone_proposal_1.docx
@@ -228,7 +228,7 @@
           <w:color w:val="4C94D8" w:themeColor="text2" w:themeTint="80"/>
         </w:rPr>
       </w:pPr>
-      <w:bookmarkStart w:id="0" w:name="_Toc162397731"/>
+      <w:bookmarkStart w:id="0" w:name="_Toc162429239"/>
       <w:proofErr w:type="spellStart"/>
       <w:r>
         <w:rPr>
@@ -437,7 +437,7 @@
                 <w:szCs w:val="32"/>
               </w:rPr>
             </w:pPr>
-            <w:bookmarkStart w:id="2" w:name="_Toc162397732"/>
+            <w:bookmarkStart w:id="2" w:name="_Toc162429240"/>
             <w:r>
               <w:rPr>
                 <w:rFonts w:eastAsiaTheme="minorHAnsi" w:cstheme="minorBidi"/>
@@ -1060,13 +1060,6 @@
     </w:p>
     <w:p>
       <w:pPr>
-        <w:rPr>
-          <w:rFonts w:cs="Calibri"/>
-        </w:rPr>
-      </w:pPr>
-    </w:p>
-    <w:p>
-      <w:pPr>
         <w:spacing w:after="0"/>
         <w:rPr>
           <w:rFonts w:cs="Calibri"/>
@@ -1080,35 +1073,6 @@
         </w:sectPr>
       </w:pPr>
     </w:p>
-    <w:p/>
-    <w:p/>
-    <w:p/>
-    <w:p/>
-    <w:p/>
-    <w:p/>
-    <w:p/>
-    <w:p/>
-    <w:p/>
-    <w:p/>
-    <w:p/>
-    <w:p/>
-    <w:p/>
-    <w:p/>
-    <w:p/>
-    <w:p/>
-    <w:p/>
-    <w:p/>
-    <w:p/>
-    <w:p/>
-    <w:p/>
-    <w:p/>
-    <w:p/>
-    <w:p/>
-    <w:p/>
-    <w:p/>
-    <w:p/>
-    <w:p/>
-    <w:p/>
     <w:sdt>
       <w:sdtPr>
         <w:rPr>
@@ -1172,7 +1136,7 @@
           <w:r>
             <w:fldChar w:fldCharType="separate"/>
           </w:r>
-          <w:hyperlink w:anchor="_Toc162397731" w:history="1">
+          <w:hyperlink w:anchor="_Toc162429239" w:history="1">
             <w:r>
               <w:rPr>
                 <w:rStyle w:val="Collegamentoipertestuale"/>
@@ -1201,7 +1165,7 @@
                 <w:noProof/>
                 <w:webHidden/>
               </w:rPr>
-              <w:instrText xml:space="preserve"> PAGEREF _Toc162397731 \h </w:instrText>
+              <w:instrText xml:space="preserve"> PAGEREF _Toc162429239 \h </w:instrText>
             </w:r>
             <w:r>
               <w:rPr>
@@ -1246,7 +1210,7 @@
               <w:lang w:eastAsia="en-IE"/>
             </w:rPr>
           </w:pPr>
-          <w:hyperlink w:anchor="_Toc162397732" w:history="1">
+          <w:hyperlink w:anchor="_Toc162429240" w:history="1">
             <w:r>
               <w:rPr>
                 <w:rStyle w:val="Collegamentoipertestuale"/>
@@ -1288,7 +1252,7 @@
                 <w:noProof/>
                 <w:webHidden/>
               </w:rPr>
-              <w:instrText xml:space="preserve"> PAGEREF _Toc162397732 \h </w:instrText>
+              <w:instrText xml:space="preserve"> PAGEREF _Toc162429240 \h </w:instrText>
             </w:r>
             <w:r>
               <w:rPr>
@@ -1333,7 +1297,7 @@
               <w:lang w:eastAsia="en-IE"/>
             </w:rPr>
           </w:pPr>
-          <w:hyperlink w:anchor="_Toc162397733" w:history="1">
+          <w:hyperlink w:anchor="_Toc162429241" w:history="1">
             <w:r>
               <w:rPr>
                 <w:rStyle w:val="Collegamentoipertestuale"/>
@@ -1360,7 +1324,7 @@
                 <w:noProof/>
                 <w:webHidden/>
               </w:rPr>
-              <w:instrText xml:space="preserve"> PAGEREF _Toc162397733 \h </w:instrText>
+              <w:instrText xml:space="preserve"> PAGEREF _Toc162429241 \h </w:instrText>
             </w:r>
             <w:r>
               <w:rPr>
@@ -1380,7 +1344,7 @@
                 <w:noProof/>
                 <w:webHidden/>
               </w:rPr>
-              <w:t>5</w:t>
+              <w:t>3</w:t>
             </w:r>
             <w:r>
               <w:rPr>
@@ -1405,7 +1369,7 @@
               <w:lang w:eastAsia="en-IE"/>
             </w:rPr>
           </w:pPr>
-          <w:hyperlink w:anchor="_Toc162397734" w:history="1">
+          <w:hyperlink w:anchor="_Toc162429242" w:history="1">
             <w:r>
               <w:rPr>
                 <w:rStyle w:val="Collegamentoipertestuale"/>
@@ -1432,7 +1396,7 @@
                 <w:noProof/>
                 <w:webHidden/>
               </w:rPr>
-              <w:instrText xml:space="preserve"> PAGEREF _Toc162397734 \h </w:instrText>
+              <w:instrText xml:space="preserve"> PAGEREF _Toc162429242 \h </w:instrText>
             </w:r>
             <w:r>
               <w:rPr>
@@ -1452,7 +1416,7 @@
                 <w:noProof/>
                 <w:webHidden/>
               </w:rPr>
-              <w:t>5</w:t>
+              <w:t>3</w:t>
             </w:r>
             <w:r>
               <w:rPr>
@@ -1477,7 +1441,7 @@
               <w:lang w:eastAsia="en-IE"/>
             </w:rPr>
           </w:pPr>
-          <w:hyperlink w:anchor="_Toc162397735" w:history="1">
+          <w:hyperlink w:anchor="_Toc162429243" w:history="1">
             <w:r>
               <w:rPr>
                 <w:rStyle w:val="Collegamentoipertestuale"/>
@@ -1504,7 +1468,7 @@
                 <w:noProof/>
                 <w:webHidden/>
               </w:rPr>
-              <w:instrText xml:space="preserve"> PAGEREF _Toc162397735 \h </w:instrText>
+              <w:instrText xml:space="preserve"> PAGEREF _Toc162429243 \h </w:instrText>
             </w:r>
             <w:r>
               <w:rPr>
@@ -1524,7 +1488,7 @@
                 <w:noProof/>
                 <w:webHidden/>
               </w:rPr>
-              <w:t>5</w:t>
+              <w:t>3</w:t>
             </w:r>
             <w:r>
               <w:rPr>
@@ -1549,7 +1513,7 @@
               <w:lang w:eastAsia="en-IE"/>
             </w:rPr>
           </w:pPr>
-          <w:hyperlink w:anchor="_Toc162397736" w:history="1">
+          <w:hyperlink w:anchor="_Toc162429244" w:history="1">
             <w:r>
               <w:rPr>
                 <w:rStyle w:val="Collegamentoipertestuale"/>
@@ -1576,7 +1540,7 @@
                 <w:noProof/>
                 <w:webHidden/>
               </w:rPr>
-              <w:instrText xml:space="preserve"> PAGEREF _Toc162397736 \h </w:instrText>
+              <w:instrText xml:space="preserve"> PAGEREF _Toc162429244 \h </w:instrText>
             </w:r>
             <w:r>
               <w:rPr>
@@ -1596,7 +1560,7 @@
                 <w:noProof/>
                 <w:webHidden/>
               </w:rPr>
-              <w:t>5</w:t>
+              <w:t>3</w:t>
             </w:r>
             <w:r>
               <w:rPr>
@@ -1621,7 +1585,7 @@
               <w:lang w:eastAsia="en-IE"/>
             </w:rPr>
           </w:pPr>
-          <w:hyperlink w:anchor="_Toc162397737" w:history="1">
+          <w:hyperlink w:anchor="_Toc162429245" w:history="1">
             <w:r>
               <w:rPr>
                 <w:rStyle w:val="Collegamentoipertestuale"/>
@@ -1648,7 +1612,7 @@
                 <w:noProof/>
                 <w:webHidden/>
               </w:rPr>
-              <w:instrText xml:space="preserve"> PAGEREF _Toc162397737 \h </w:instrText>
+              <w:instrText xml:space="preserve"> PAGEREF _Toc162429245 \h </w:instrText>
             </w:r>
             <w:r>
               <w:rPr>
@@ -1668,7 +1632,7 @@
                 <w:noProof/>
                 <w:webHidden/>
               </w:rPr>
-              <w:t>5</w:t>
+              <w:t>3</w:t>
             </w:r>
             <w:r>
               <w:rPr>
@@ -1693,7 +1657,7 @@
               <w:lang w:eastAsia="en-IE"/>
             </w:rPr>
           </w:pPr>
-          <w:hyperlink w:anchor="_Toc162397738" w:history="1">
+          <w:hyperlink w:anchor="_Toc162429246" w:history="1">
             <w:r>
               <w:rPr>
                 <w:rStyle w:val="Collegamentoipertestuale"/>
@@ -1720,7 +1684,7 @@
                 <w:noProof/>
                 <w:webHidden/>
               </w:rPr>
-              <w:instrText xml:space="preserve"> PAGEREF _Toc162397738 \h </w:instrText>
+              <w:instrText xml:space="preserve"> PAGEREF _Toc162429246 \h </w:instrText>
             </w:r>
             <w:r>
               <w:rPr>
@@ -1740,7 +1704,7 @@
                 <w:noProof/>
                 <w:webHidden/>
               </w:rPr>
-              <w:t>5</w:t>
+              <w:t>3</w:t>
             </w:r>
             <w:r>
               <w:rPr>
@@ -1765,13 +1729,13 @@
               <w:lang w:eastAsia="en-IE"/>
             </w:rPr>
           </w:pPr>
-          <w:hyperlink w:anchor="_Toc162397739" w:history="1">
+          <w:hyperlink w:anchor="_Toc162429247" w:history="1">
             <w:r>
               <w:rPr>
                 <w:rStyle w:val="Collegamentoipertestuale"/>
                 <w:noProof/>
               </w:rPr>
-              <w:t>Booking Cancellation.</w:t>
+              <w:t>Booking Cancellations.</w:t>
             </w:r>
             <w:r>
               <w:rPr>
@@ -1792,7 +1756,7 @@
                 <w:noProof/>
                 <w:webHidden/>
               </w:rPr>
-              <w:instrText xml:space="preserve"> PAGEREF _Toc162397739 \h </w:instrText>
+              <w:instrText xml:space="preserve"> PAGEREF _Toc162429247 \h </w:instrText>
             </w:r>
             <w:r>
               <w:rPr>
@@ -1812,7 +1776,7 @@
                 <w:noProof/>
                 <w:webHidden/>
               </w:rPr>
-              <w:t>6</w:t>
+              <w:t>4</w:t>
             </w:r>
             <w:r>
               <w:rPr>
@@ -1837,7 +1801,7 @@
               <w:lang w:eastAsia="en-IE"/>
             </w:rPr>
           </w:pPr>
-          <w:hyperlink w:anchor="_Toc162397740" w:history="1">
+          <w:hyperlink w:anchor="_Toc162429248" w:history="1">
             <w:r>
               <w:rPr>
                 <w:rStyle w:val="Collegamentoipertestuale"/>
@@ -1864,7 +1828,7 @@
                 <w:noProof/>
                 <w:webHidden/>
               </w:rPr>
-              <w:instrText xml:space="preserve"> PAGEREF _Toc162397740 \h </w:instrText>
+              <w:instrText xml:space="preserve"> PAGEREF _Toc162429248 \h </w:instrText>
             </w:r>
             <w:r>
               <w:rPr>
@@ -1884,7 +1848,7 @@
                 <w:noProof/>
                 <w:webHidden/>
               </w:rPr>
-              <w:t>6</w:t>
+              <w:t>4</w:t>
             </w:r>
             <w:r>
               <w:rPr>
@@ -1909,7 +1873,7 @@
               <w:lang w:eastAsia="en-IE"/>
             </w:rPr>
           </w:pPr>
-          <w:hyperlink w:anchor="_Toc162397741" w:history="1">
+          <w:hyperlink w:anchor="_Toc162429249" w:history="1">
             <w:r>
               <w:rPr>
                 <w:rStyle w:val="Collegamentoipertestuale"/>
@@ -1936,7 +1900,7 @@
                 <w:noProof/>
                 <w:webHidden/>
               </w:rPr>
-              <w:instrText xml:space="preserve"> PAGEREF _Toc162397741 \h </w:instrText>
+              <w:instrText xml:space="preserve"> PAGEREF _Toc162429249 \h </w:instrText>
             </w:r>
             <w:r>
               <w:rPr>
@@ -1956,7 +1920,7 @@
                 <w:noProof/>
                 <w:webHidden/>
               </w:rPr>
-              <w:t>6</w:t>
+              <w:t>4</w:t>
             </w:r>
             <w:r>
               <w:rPr>
@@ -1981,7 +1945,7 @@
               <w:lang w:eastAsia="en-IE"/>
             </w:rPr>
           </w:pPr>
-          <w:hyperlink w:anchor="_Toc162397742" w:history="1">
+          <w:hyperlink w:anchor="_Toc162429250" w:history="1">
             <w:r>
               <w:rPr>
                 <w:rStyle w:val="Collegamentoipertestuale"/>
@@ -2008,7 +1972,7 @@
                 <w:noProof/>
                 <w:webHidden/>
               </w:rPr>
-              <w:instrText xml:space="preserve"> PAGEREF _Toc162397742 \h </w:instrText>
+              <w:instrText xml:space="preserve"> PAGEREF _Toc162429250 \h </w:instrText>
             </w:r>
             <w:r>
               <w:rPr>
@@ -2028,7 +1992,7 @@
                 <w:noProof/>
                 <w:webHidden/>
               </w:rPr>
-              <w:t>6</w:t>
+              <w:t>4</w:t>
             </w:r>
             <w:r>
               <w:rPr>
@@ -2053,7 +2017,7 @@
               <w:lang w:eastAsia="en-IE"/>
             </w:rPr>
           </w:pPr>
-          <w:hyperlink w:anchor="_Toc162397743" w:history="1">
+          <w:hyperlink w:anchor="_Toc162429251" w:history="1">
             <w:r>
               <w:rPr>
                 <w:rStyle w:val="Collegamentoipertestuale"/>
@@ -2080,7 +2044,7 @@
                 <w:noProof/>
                 <w:webHidden/>
               </w:rPr>
-              <w:instrText xml:space="preserve"> PAGEREF _Toc162397743 \h </w:instrText>
+              <w:instrText xml:space="preserve"> PAGEREF _Toc162429251 \h </w:instrText>
             </w:r>
             <w:r>
               <w:rPr>
@@ -2100,7 +2064,7 @@
                 <w:noProof/>
                 <w:webHidden/>
               </w:rPr>
-              <w:t>7</w:t>
+              <w:t>5</w:t>
             </w:r>
             <w:r>
               <w:rPr>
@@ -2125,7 +2089,7 @@
               <w:lang w:eastAsia="en-IE"/>
             </w:rPr>
           </w:pPr>
-          <w:hyperlink w:anchor="_Toc162397744" w:history="1">
+          <w:hyperlink w:anchor="_Toc162429252" w:history="1">
             <w:r>
               <w:rPr>
                 <w:rStyle w:val="Collegamentoipertestuale"/>
@@ -2152,7 +2116,7 @@
                 <w:noProof/>
                 <w:webHidden/>
               </w:rPr>
-              <w:instrText xml:space="preserve"> PAGEREF _Toc162397744 \h </w:instrText>
+              <w:instrText xml:space="preserve"> PAGEREF _Toc162429252 \h </w:instrText>
             </w:r>
             <w:r>
               <w:rPr>
@@ -2172,7 +2136,7 @@
                 <w:noProof/>
                 <w:webHidden/>
               </w:rPr>
-              <w:t>8</w:t>
+              <w:t>6</w:t>
             </w:r>
             <w:r>
               <w:rPr>
@@ -2197,7 +2161,7 @@
               <w:lang w:eastAsia="en-IE"/>
             </w:rPr>
           </w:pPr>
-          <w:hyperlink w:anchor="_Toc162397745" w:history="1">
+          <w:hyperlink w:anchor="_Toc162429253" w:history="1">
             <w:r>
               <w:rPr>
                 <w:rStyle w:val="Collegamentoipertestuale"/>
@@ -2224,7 +2188,7 @@
                 <w:noProof/>
                 <w:webHidden/>
               </w:rPr>
-              <w:instrText xml:space="preserve"> PAGEREF _Toc162397745 \h </w:instrText>
+              <w:instrText xml:space="preserve"> PAGEREF _Toc162429253 \h </w:instrText>
             </w:r>
             <w:r>
               <w:rPr>
@@ -2244,7 +2208,7 @@
                 <w:noProof/>
                 <w:webHidden/>
               </w:rPr>
-              <w:t>8</w:t>
+              <w:t>6</w:t>
             </w:r>
             <w:r>
               <w:rPr>
@@ -2307,12 +2271,12 @@
       <w:pPr>
         <w:pStyle w:val="Titolo1"/>
       </w:pPr>
-      <w:bookmarkStart w:id="3" w:name="_Toc162397733"/>
-      <w:bookmarkStart w:id="4" w:name="_Hlk162397024"/>
+      <w:bookmarkStart w:id="3" w:name="_Hlk162397024"/>
+      <w:bookmarkStart w:id="4" w:name="_Toc162429241"/>
       <w:r>
         <w:t>Introduction</w:t>
       </w:r>
-      <w:bookmarkEnd w:id="3"/>
+      <w:bookmarkEnd w:id="4"/>
     </w:p>
     <w:p>
       <w:pPr>
@@ -2428,7 +2392,7 @@
       <w:pPr>
         <w:pStyle w:val="Titolo3"/>
       </w:pPr>
-      <w:bookmarkStart w:id="5" w:name="_Toc162397734"/>
+      <w:bookmarkStart w:id="5" w:name="_Toc162429242"/>
       <w:r>
         <w:t>Forecasting of hotel room demand.</w:t>
       </w:r>
@@ -2516,7 +2480,7 @@
       <w:pPr>
         <w:pStyle w:val="Titolo3"/>
       </w:pPr>
-      <w:bookmarkStart w:id="6" w:name="_Toc162397735"/>
+      <w:bookmarkStart w:id="6" w:name="_Toc162429243"/>
       <w:r>
         <w:t>Prediction of booking cancellations.</w:t>
       </w:r>
@@ -2583,7 +2547,7 @@
       <w:pPr>
         <w:pStyle w:val="Titolo3"/>
       </w:pPr>
-      <w:bookmarkStart w:id="7" w:name="_Toc162397736"/>
+      <w:bookmarkStart w:id="7" w:name="_Toc162429244"/>
       <w:r>
         <w:t>Online hotel reputation.</w:t>
       </w:r>
@@ -2926,7 +2890,7 @@
       <w:pPr>
         <w:pStyle w:val="Titolo1"/>
       </w:pPr>
-      <w:bookmarkStart w:id="8" w:name="_Toc162397737"/>
+      <w:bookmarkStart w:id="8" w:name="_Toc162429245"/>
       <w:r>
         <w:t>Problem Domain and Objectives</w:t>
       </w:r>
@@ -2944,7 +2908,7 @@
       <w:pPr>
         <w:pStyle w:val="Titolo2"/>
       </w:pPr>
-      <w:bookmarkStart w:id="9" w:name="_Toc162397738"/>
+      <w:bookmarkStart w:id="9" w:name="_Toc162429246"/>
       <w:r>
         <w:t>Demand forecasting.</w:t>
       </w:r>
@@ -2975,6 +2939,9 @@
       <w:r>
         <w:lastRenderedPageBreak/>
         <w:t xml:space="preserve">performance and predict results. Our hypothesis </w:t>
+      </w:r>
+      <w:r>
+        <w:t xml:space="preserve">to validate </w:t>
       </w:r>
       <w:r>
         <w:t>here is that demand depends on historical data and external facts.</w:t>
@@ -2987,7 +2954,7 @@
       <w:pPr>
         <w:pStyle w:val="Titolo2"/>
       </w:pPr>
-      <w:bookmarkStart w:id="10" w:name="_Toc162397739"/>
+      <w:bookmarkStart w:id="10" w:name="_Toc162429247"/>
       <w:r>
         <w:t>Booking Cancellation</w:t>
       </w:r>
@@ -3001,14 +2968,14 @@
     </w:p>
     <w:p>
       <w:r>
-        <w:t xml:space="preserve">Using the same process as we plan to use for the demand, here we want to understand how cancellations affects the demand. </w:t>
+        <w:t xml:space="preserve">Using the same process as we plan to use for the demand, here we want to understand how cancellations affect the demand. </w:t>
       </w:r>
     </w:p>
     <w:p>
       <w:pPr>
         <w:pStyle w:val="Titolo2"/>
       </w:pPr>
-      <w:bookmarkStart w:id="11" w:name="_Toc162397740"/>
+      <w:bookmarkStart w:id="11" w:name="_Toc162429248"/>
       <w:r>
         <w:t>Online Reputation.</w:t>
       </w:r>
@@ -3022,14 +2989,54 @@
         <w:t>to collect TripAdvisor data for the hotel</w:t>
       </w:r>
       <w:r>
-        <w:t>s in our dataset and see how the reviews and comments, providing our own reputation score. The hypothesis to validate here is that higher is the rank, higher is the revenue.</w:t>
-      </w:r>
+        <w:t>s in our dataset and see how the reviews and comments, providing our own reputation score. The hypothesis to validate here is that higher is the rank, higher is the revenue</w:t>
+      </w:r>
+      <w:r>
+        <w:t xml:space="preserve"> as some studies state.</w:t>
+      </w:r>
+      <w:sdt>
+        <w:sdtPr>
+          <w:id w:val="-152838346"/>
+          <w:citation/>
+        </w:sdtPr>
+        <w:sdtContent>
+          <w:r>
+            <w:fldChar w:fldCharType="begin"/>
+          </w:r>
+          <w:r>
+            <w:rPr>
+              <w:lang w:val="en-US"/>
+            </w:rPr>
+            <w:instrText xml:space="preserve"> CITATION Dia15 \l 1033 </w:instrText>
+          </w:r>
+          <w:r>
+            <w:fldChar w:fldCharType="separate"/>
+          </w:r>
+          <w:r>
+            <w:rPr>
+              <w:noProof/>
+              <w:lang w:val="en-US"/>
+            </w:rPr>
+            <w:t xml:space="preserve"> </w:t>
+          </w:r>
+          <w:r>
+            <w:rPr>
+              <w:noProof/>
+              <w:lang w:val="en-US"/>
+            </w:rPr>
+            <w:t>(Diana-Jens &amp; Rodríguez Ruibal, 2015)</w:t>
+          </w:r>
+          <w:r>
+            <w:fldChar w:fldCharType="end"/>
+          </w:r>
+        </w:sdtContent>
+      </w:sdt>
     </w:p>
     <w:p>
       <w:pPr>
         <w:pStyle w:val="Titolo2"/>
       </w:pPr>
-      <w:bookmarkStart w:id="12" w:name="_Toc162397741"/>
+      <w:bookmarkStart w:id="12" w:name="_Toc162429249"/>
       <w:proofErr w:type="spellStart"/>
       <w:r>
         <w:t>HotelRank</w:t>
@@ -3301,7 +3308,7 @@
       <w:pPr>
         <w:pStyle w:val="Titolo1"/>
       </w:pPr>
-      <w:bookmarkStart w:id="13" w:name="_Toc162397742"/>
+      <w:bookmarkStart w:id="13" w:name="_Toc162429250"/>
       <w:r>
         <w:t>Scope.</w:t>
       </w:r>
@@ -3339,6 +3346,7 @@
           <w:id w:val="-1769918106"/>
           <w:citation/>
         </w:sdtPr>
+        <w:sdtEndPr/>
         <w:sdtContent>
           <w:r>
             <w:fldChar w:fldCharType="begin"/>
@@ -4673,7 +4681,7 @@
       <w:pPr>
         <w:pStyle w:val="Titolo1"/>
       </w:pPr>
-      <w:bookmarkStart w:id="14" w:name="_Toc162397743"/>
+      <w:bookmarkStart w:id="14" w:name="_Toc162429251"/>
       <w:r>
         <w:t>Data Sources.</w:t>
       </w:r>
@@ -4736,11 +4744,9 @@
       <w:r>
         <w:t xml:space="preserve">luxury </w:t>
       </w:r>
-      <w:proofErr w:type="gramStart"/>
-      <w:r>
-        <w:t>hotel</w:t>
-      </w:r>
-      <w:proofErr w:type="gramEnd"/>
+      <w:r>
+        <w:t>hotels</w:t>
+      </w:r>
       <w:r>
         <w:t>, during a period of two years at least</w:t>
       </w:r>
@@ -4877,7 +4883,7 @@
       <w:pPr>
         <w:pStyle w:val="Titolo1"/>
       </w:pPr>
-      <w:bookmarkStart w:id="15" w:name="_Toc162397744"/>
+      <w:bookmarkStart w:id="15" w:name="_Toc162429252"/>
       <w:r>
         <w:t>Ethical Considerations.</w:t>
       </w:r>
@@ -4885,55 +4891,13 @@
     </w:p>
     <w:p>
       <w:r>
-        <w:t xml:space="preserve">Hotel revenue management can have a positive </w:t>
-      </w:r>
-      <w:r>
-        <w:t>influence</w:t>
-      </w:r>
-      <w:r>
-        <w:t xml:space="preserve"> on the society</w:t>
-      </w:r>
-      <w:r>
-        <w:t>. A socially</w:t>
-      </w:r>
-      <w:r>
-        <w:t xml:space="preserve"> responsible hotel management c</w:t>
-      </w:r>
-      <w:r>
-        <w:t>ould use this study</w:t>
-      </w:r>
-      <w:r>
-        <w:t xml:space="preserve"> promote </w:t>
-      </w:r>
-      <w:r>
-        <w:t xml:space="preserve">a </w:t>
-      </w:r>
-      <w:r>
-        <w:t xml:space="preserve">fair or </w:t>
-      </w:r>
-      <w:r>
-        <w:t xml:space="preserve">a </w:t>
-      </w:r>
-      <w:r>
-        <w:t xml:space="preserve">festival in the moment of maximum </w:t>
-      </w:r>
-      <w:r>
-        <w:t>demand</w:t>
-      </w:r>
-      <w:r>
-        <w:t>, creating a</w:t>
-      </w:r>
-      <w:r>
-        <w:t xml:space="preserve"> nice environment for locals and tourists or </w:t>
-      </w:r>
-      <w:r>
-        <w:t>reduce</w:t>
-      </w:r>
-      <w:r>
-        <w:t xml:space="preserve"> their </w:t>
-      </w:r>
-      <w:r>
-        <w:t>environmental impact</w:t>
+        <w:t>Hotel revenue management can have a positive influence on the society</w:t>
+      </w:r>
+      <w:r>
+        <w:t xml:space="preserve">. A socially responsible hotel management could use this study promote a fair or a festival in the moment of maximum demand, creating a nice environment for locals and tourists or </w:t>
+      </w:r>
+      <w:r>
+        <w:t>reduce their environmental impact</w:t>
       </w:r>
       <w:r>
         <w:t xml:space="preserve"> when the demand is at its minimum (i.e. waste less water or </w:t>
@@ -5065,7 +5029,7 @@
       <w:r>
         <w:t xml:space="preserve"> where you can find this report as well.</w:t>
       </w:r>
-      <w:bookmarkEnd w:id="4"/>
+      <w:bookmarkEnd w:id="3"/>
     </w:p>
     <w:p>
       <w:pPr>
@@ -5074,7 +5038,7 @@
         </w:rPr>
       </w:pPr>
     </w:p>
-    <w:bookmarkStart w:id="16" w:name="_Toc162397745" w:displacedByCustomXml="next"/>
+    <w:bookmarkStart w:id="16" w:name="_Toc162429253" w:displacedByCustomXml="next"/>
     <w:sdt>
       <w:sdtPr>
         <w:rPr>
@@ -5421,26 +5385,6 @@
         </w:sdt>
       </w:sdtContent>
     </w:sdt>
-    <w:p/>
-    <w:p/>
-    <w:p/>
-    <w:p/>
-    <w:p/>
-    <w:p/>
-    <w:p>
-      <w:pPr>
-        <w:rPr>
-          <w:u w:val="single"/>
-        </w:rPr>
-      </w:pPr>
-    </w:p>
-    <w:p/>
-    <w:p/>
-    <w:p/>
-    <w:p/>
-    <w:p/>
-    <w:p/>
-    <w:p/>
     <w:p/>
     <w:p/>
     <w:p/>

</xml_diff>

<commit_message>
Fix intro. Now is undestandable 	modified:   GiorgioZoppi_HotelRank_capstone_proposal_1.docx
</commit_message>
<xml_diff>
--- a/GiorgioZoppi_HotelRank_capstone_proposal_1.docx
+++ b/GiorgioZoppi_HotelRank_capstone_proposal_1.docx
@@ -229,13 +229,23 @@
         </w:rPr>
       </w:pPr>
       <w:bookmarkStart w:id="0" w:name="_Toc162431480"/>
+      <w:proofErr w:type="spellStart"/>
       <w:r>
         <w:rPr>
           <w:rFonts w:ascii="Segoe UI" w:hAnsi="Segoe UI" w:cs="Segoe UI"/>
           <w:color w:val="4C94D8" w:themeColor="text2" w:themeTint="80"/>
           <w:shd w:val="clear" w:color="auto" w:fill="FFFFFF"/>
         </w:rPr>
-        <w:t xml:space="preserve">HotelRank: Elevating Revenue </w:t>
+        <w:t>HotelRank</w:t>
+      </w:r>
+      <w:proofErr w:type="spellEnd"/>
+      <w:r>
+        <w:rPr>
+          <w:rFonts w:ascii="Segoe UI" w:hAnsi="Segoe UI" w:cs="Segoe UI"/>
+          <w:color w:val="4C94D8" w:themeColor="text2" w:themeTint="80"/>
+          <w:shd w:val="clear" w:color="auto" w:fill="FFFFFF"/>
+        </w:rPr>
+        <w:t xml:space="preserve">: Elevating Revenue </w:t>
       </w:r>
       <w:r>
         <w:rPr>
@@ -452,7 +462,37 @@
                 <w:sz w:val="32"/>
                 <w:szCs w:val="32"/>
               </w:rPr>
-              <w:t>Strategic Thinking (HDip in Data Analytics - Feb 2024 - HCI cohort)</w:t>
+              <w:t>Strategic Thinking (</w:t>
+            </w:r>
+            <w:proofErr w:type="spellStart"/>
+            <w:r>
+              <w:rPr>
+                <w:rFonts w:eastAsiaTheme="minorHAnsi" w:cstheme="minorBidi"/>
+                <w:b/>
+                <w:bCs/>
+                <w:i/>
+                <w:iCs/>
+                <w:color w:val="156082" w:themeColor="accent1"/>
+                <w:kern w:val="0"/>
+                <w:sz w:val="32"/>
+                <w:szCs w:val="32"/>
+              </w:rPr>
+              <w:t>HDip</w:t>
+            </w:r>
+            <w:proofErr w:type="spellEnd"/>
+            <w:r>
+              <w:rPr>
+                <w:rFonts w:eastAsiaTheme="minorHAnsi" w:cstheme="minorBidi"/>
+                <w:b/>
+                <w:bCs/>
+                <w:i/>
+                <w:iCs/>
+                <w:color w:val="156082" w:themeColor="accent1"/>
+                <w:kern w:val="0"/>
+                <w:sz w:val="32"/>
+                <w:szCs w:val="32"/>
+              </w:rPr>
+              <w:t xml:space="preserve"> in Data Analytics - Feb 2024 - HCI cohort)</w:t>
             </w:r>
             <w:bookmarkEnd w:id="2"/>
           </w:p>
@@ -2291,10 +2331,13 @@
         <w:t>very important to make profits in the hotel industry</w:t>
       </w:r>
       <w:r>
-        <w:t>, we need to</w:t>
-      </w:r>
-      <w:r>
-        <w:t xml:space="preserve"> have:</w:t>
+        <w:t xml:space="preserve">, </w:t>
+      </w:r>
+      <w:r>
+        <w:t>three main factors play an important role to get it right</w:t>
+      </w:r>
+      <w:r>
+        <w:t>:</w:t>
       </w:r>
       <w:r>
         <w:t xml:space="preserve"> </w:t>
@@ -2313,7 +2356,10 @@
         <w:spacing w:line="278" w:lineRule="auto"/>
       </w:pPr>
       <w:r>
-        <w:t>Understanding hotel room demand over time.</w:t>
+        <w:t>H</w:t>
+      </w:r>
+      <w:r>
+        <w:t>otel room demand over time.</w:t>
       </w:r>
     </w:p>
     <w:p>
@@ -2668,6 +2714,7 @@
         </w:rPr>
         <w:t xml:space="preserve"> a hotel ranking algorithm called </w:t>
       </w:r>
+      <w:proofErr w:type="spellStart"/>
       <w:r>
         <w:rPr>
           <w:rFonts w:cs="Calibri"/>
@@ -2676,6 +2723,7 @@
         </w:rPr>
         <w:t>HotelRank</w:t>
       </w:r>
+      <w:proofErr w:type="spellEnd"/>
       <w:r>
         <w:rPr>
           <w:rFonts w:cs="Calibri"/>
@@ -2742,11 +2790,19 @@
         </w:rPr>
         <w:t xml:space="preserve"> in strict collaboration with </w:t>
       </w:r>
+      <w:proofErr w:type="spellStart"/>
       <w:r>
         <w:rPr>
           <w:rFonts w:cs="Calibri"/>
         </w:rPr>
-        <w:t>Blastness Spa</w:t>
+        <w:t>Blastness</w:t>
+      </w:r>
+      <w:proofErr w:type="spellEnd"/>
+      <w:r>
+        <w:rPr>
+          <w:rFonts w:cs="Calibri"/>
+        </w:rPr>
+        <w:t xml:space="preserve"> Spa</w:t>
       </w:r>
       <w:sdt>
         <w:sdtPr>
@@ -2994,8 +3050,13 @@
         <w:pStyle w:val="Titolo2"/>
       </w:pPr>
       <w:bookmarkStart w:id="12" w:name="_Toc162431490"/>
-      <w:r>
-        <w:t>HotelRank Score.</w:t>
+      <w:proofErr w:type="spellStart"/>
+      <w:r>
+        <w:t>HotelRank</w:t>
+      </w:r>
+      <w:proofErr w:type="spellEnd"/>
+      <w:r>
+        <w:t xml:space="preserve"> Score.</w:t>
       </w:r>
       <w:bookmarkEnd w:id="12"/>
     </w:p>
@@ -3015,6 +3076,7 @@
       <w:r>
         <w:t xml:space="preserve"> </w:t>
       </w:r>
+      <w:proofErr w:type="spellStart"/>
       <w:r>
         <w:rPr>
           <w:b/>
@@ -3022,6 +3084,7 @@
         </w:rPr>
         <w:t>HotelRank</w:t>
       </w:r>
+      <w:proofErr w:type="spellEnd"/>
       <w:r>
         <w:t xml:space="preserve"> ranking score</w:t>
       </w:r>
@@ -3041,6 +3104,7 @@
         </w:rPr>
         <w:t xml:space="preserve"> </w:t>
       </w:r>
+      <w:proofErr w:type="spellStart"/>
       <w:r>
         <w:rPr>
           <w:b/>
@@ -3048,6 +3112,7 @@
         </w:rPr>
         <w:t>HotelRank</w:t>
       </w:r>
+      <w:proofErr w:type="spellEnd"/>
       <w:r>
         <w:t xml:space="preserve"> as</w:t>
       </w:r>
@@ -3081,8 +3146,17 @@
           <w:rFonts w:ascii="Cambria Math" w:hAnsi="Cambria Math"/>
           <w:i/>
         </w:rPr>
-        <w:t>w4 * OptionalScore</w:t>
-      </w:r>
+        <w:t xml:space="preserve">w4 * </w:t>
+      </w:r>
+      <w:proofErr w:type="spellStart"/>
+      <w:r>
+        <w:rPr>
+          <w:rFonts w:ascii="Cambria Math" w:hAnsi="Cambria Math"/>
+          <w:i/>
+        </w:rPr>
+        <w:t>OptionalScore</w:t>
+      </w:r>
+      <w:proofErr w:type="spellEnd"/>
     </w:p>
     <w:p>
       <w:pPr>
@@ -3212,13 +3286,23 @@
         </w:rPr>
         <w:t xml:space="preserve">Once </w:t>
       </w:r>
+      <w:proofErr w:type="spellStart"/>
       <w:r>
         <w:rPr>
           <w:rFonts w:eastAsiaTheme="minorEastAsia"/>
           <w:b/>
           <w:bCs/>
         </w:rPr>
-        <w:t xml:space="preserve">HotelRank </w:t>
+        <w:t>HotelRank</w:t>
+      </w:r>
+      <w:proofErr w:type="spellEnd"/>
+      <w:r>
+        <w:rPr>
+          <w:rFonts w:eastAsiaTheme="minorEastAsia"/>
+          <w:b/>
+          <w:bCs/>
+        </w:rPr>
+        <w:t xml:space="preserve"> </w:t>
       </w:r>
       <w:r>
         <w:rPr>
@@ -3275,8 +3359,13 @@
         <w:t xml:space="preserve"> will be used</w:t>
       </w:r>
       <w:r>
-        <w:t xml:space="preserve"> most of the project except during deploy where we switch to Scrumban</w:t>
-      </w:r>
+        <w:t xml:space="preserve"> most of the project except during deploy where we switch to </w:t>
+      </w:r>
+      <w:proofErr w:type="spellStart"/>
+      <w:r>
+        <w:t>Scrumban</w:t>
+      </w:r>
+      <w:proofErr w:type="spellEnd"/>
       <w:sdt>
         <w:sdtPr>
           <w:id w:val="-1769918106"/>
@@ -4028,8 +4117,18 @@
                 <w:bCs/>
                 <w:lang w:val="it-IT"/>
               </w:rPr>
-              <w:t>Integrate Data in Iceberg Tables</w:t>
-            </w:r>
+              <w:t xml:space="preserve">Integrate Data in Iceberg </w:t>
+            </w:r>
+            <w:proofErr w:type="spellStart"/>
+            <w:r>
+              <w:rPr>
+                <w:b/>
+                <w:bCs/>
+                <w:lang w:val="it-IT"/>
+              </w:rPr>
+              <w:t>Tables</w:t>
+            </w:r>
+            <w:proofErr w:type="spellEnd"/>
           </w:p>
         </w:tc>
         <w:tc>
@@ -4107,7 +4206,15 @@
               <w:t>Creating models, training and evaluating their performance using an iterative approach</w:t>
             </w:r>
             <w:r>
-              <w:t xml:space="preserve"> using XGBoost, Regression,</w:t>
+              <w:t xml:space="preserve"> using </w:t>
+            </w:r>
+            <w:proofErr w:type="spellStart"/>
+            <w:r>
+              <w:t>XGBoost</w:t>
+            </w:r>
+            <w:proofErr w:type="spellEnd"/>
+            <w:r>
+              <w:t>, Regression,</w:t>
             </w:r>
             <w:r>
               <w:t xml:space="preserve"> RNN, LSTM</w:t>
@@ -4331,7 +4438,23 @@
                 <w:b/>
                 <w:bCs/>
               </w:rPr>
-              <w:t>Compute HotelRank.</w:t>
+              <w:t xml:space="preserve">Compute </w:t>
+            </w:r>
+            <w:proofErr w:type="spellStart"/>
+            <w:r>
+              <w:rPr>
+                <w:b/>
+                <w:bCs/>
+              </w:rPr>
+              <w:t>HotelRank</w:t>
+            </w:r>
+            <w:proofErr w:type="spellEnd"/>
+            <w:r>
+              <w:rPr>
+                <w:b/>
+                <w:bCs/>
+              </w:rPr>
+              <w:t>.</w:t>
             </w:r>
           </w:p>
         </w:tc>
@@ -4341,13 +4464,29 @@
           </w:tcPr>
           <w:p>
             <w:r>
-              <w:t>Select the models and weight for HotelRank and perform the computation on the dataset</w:t>
+              <w:t xml:space="preserve">Select the models and weight for </w:t>
+            </w:r>
+            <w:proofErr w:type="spellStart"/>
+            <w:r>
+              <w:t>HotelRank</w:t>
+            </w:r>
+            <w:proofErr w:type="spellEnd"/>
+            <w:r>
+              <w:t xml:space="preserve"> and perform the computation on the dataset</w:t>
             </w:r>
             <w:r>
               <w:t xml:space="preserve">. </w:t>
             </w:r>
             <w:r>
-              <w:t>Classification of the hotels using HotelRank.</w:t>
+              <w:t xml:space="preserve">Classification of the hotels using </w:t>
+            </w:r>
+            <w:proofErr w:type="spellStart"/>
+            <w:r>
+              <w:t>HotelRank</w:t>
+            </w:r>
+            <w:proofErr w:type="spellEnd"/>
+            <w:r>
+              <w:t>.</w:t>
             </w:r>
           </w:p>
         </w:tc>
@@ -4599,6 +4738,7 @@
       <w:r>
         <w:t xml:space="preserve">he folder </w:t>
       </w:r>
+      <w:proofErr w:type="spellStart"/>
       <w:r>
         <w:rPr>
           <w:b/>
@@ -4606,6 +4746,7 @@
         </w:rPr>
         <w:t>hoteldataset</w:t>
       </w:r>
+      <w:proofErr w:type="spellEnd"/>
       <w:r>
         <w:t xml:space="preserve"> that contains</w:t>
       </w:r>
@@ -4826,12 +4967,14 @@
       <w:r>
         <w:t xml:space="preserve">, also </w:t>
       </w:r>
+      <w:proofErr w:type="spellStart"/>
       <w:r>
         <w:t>Blastnes</w:t>
       </w:r>
       <w:r>
         <w:t>s</w:t>
       </w:r>
+      <w:proofErr w:type="spellEnd"/>
       <w:sdt>
         <w:sdtPr>
           <w:rPr>

</xml_diff>